<commit_message>
lines experiment, reordering files
</commit_message>
<xml_diff>
--- a/ThesisDocument/SplitedDocument/Test_Raul_Doc_thesis.docx
+++ b/ThesisDocument/SplitedDocument/Test_Raul_Doc_thesis.docx
@@ -5,11 +5,6 @@
     <w:p>
       <w:pPr>
         <w:pStyle w:val="Heading1"/>
-        <w:numPr>
-          <w:ilvl w:val="0"/>
-          <w:numId w:val="0"/>
-        </w:numPr>
-        <w:jc w:val="both"/>
       </w:pPr>
       <w:bookmarkStart w:id="0" w:name="_Toc153976264"/>
       <w:bookmarkStart w:id="1" w:name="_Toc156066670"/>
@@ -19,15 +14,8 @@
       <w:bookmarkEnd w:id="0"/>
       <w:bookmarkEnd w:id="1"/>
     </w:p>
-    <w:p>
-      <w:pPr>
-        <w:outlineLvl w:val="0"/>
-      </w:pPr>
-    </w:p>
-    <w:p>
-      <w:pPr>
-        <w:outlineLvl w:val="0"/>
-      </w:pPr>
+    <w:p/>
+    <w:p>
       <w:r>
         <w:t>New media</w:t>
       </w:r>
@@ -103,15 +91,8 @@
         <w:t xml:space="preserve"> yet interesting to me.</w:t>
       </w:r>
     </w:p>
-    <w:p>
-      <w:pPr>
-        <w:outlineLvl w:val="0"/>
-      </w:pPr>
-    </w:p>
-    <w:p>
-      <w:pPr>
-        <w:outlineLvl w:val="0"/>
-      </w:pPr>
+    <w:p/>
+    <w:p>
       <w:r>
         <w:t xml:space="preserve">In an environment like </w:t>
       </w:r>
@@ -201,15 +182,8 @@
         <w:t xml:space="preserve"> goes beyond a video playing a loop. </w:t>
       </w:r>
     </w:p>
-    <w:p>
-      <w:pPr>
-        <w:outlineLvl w:val="0"/>
-      </w:pPr>
-    </w:p>
-    <w:p>
-      <w:pPr>
-        <w:outlineLvl w:val="0"/>
-      </w:pPr>
+    <w:p/>
+    <w:p>
       <w:r>
         <w:t xml:space="preserve">Another </w:t>
       </w:r>
@@ -360,15 +334,8 @@
         <w:t xml:space="preserve">. </w:t>
       </w:r>
     </w:p>
-    <w:p>
-      <w:pPr>
-        <w:outlineLvl w:val="0"/>
-      </w:pPr>
-    </w:p>
-    <w:p>
-      <w:pPr>
-        <w:outlineLvl w:val="0"/>
-      </w:pPr>
+    <w:p/>
+    <w:p>
       <w:r>
         <w:t xml:space="preserve">This has led me to </w:t>
       </w:r>
@@ -433,15 +400,8 @@
         <w:t xml:space="preserve">. </w:t>
       </w:r>
     </w:p>
-    <w:p>
-      <w:pPr>
-        <w:outlineLvl w:val="0"/>
-      </w:pPr>
-    </w:p>
-    <w:p>
-      <w:pPr>
-        <w:outlineLvl w:val="0"/>
-      </w:pPr>
+    <w:p/>
+    <w:p>
       <w:r>
         <w:t>During</w:t>
       </w:r>
@@ -452,15 +412,7 @@
         <w:t>lectures</w:t>
       </w:r>
       <w:r>
-        <w:t xml:space="preserve"> of </w:t>
-      </w:r>
-      <w:proofErr w:type="spellStart"/>
-      <w:r>
-        <w:t>Dyveke</w:t>
-      </w:r>
-      <w:proofErr w:type="spellEnd"/>
-      <w:r>
-        <w:t xml:space="preserve"> </w:t>
+        <w:t xml:space="preserve"> of Dyveke </w:t>
       </w:r>
       <w:r>
         <w:t xml:space="preserve">Rood, I </w:t>
@@ -517,15 +469,8 @@
         <w:t>.</w:t>
       </w:r>
     </w:p>
-    <w:p>
-      <w:pPr>
-        <w:outlineLvl w:val="0"/>
-      </w:pPr>
-    </w:p>
-    <w:p>
-      <w:pPr>
-        <w:outlineLvl w:val="0"/>
-      </w:pPr>
+    <w:p/>
+    <w:p>
       <w:r>
         <w:t>Th</w:t>
       </w:r>
@@ -593,14 +538,9 @@
         <w:t xml:space="preserve">creative practice. </w:t>
       </w:r>
     </w:p>
-    <w:p>
-      <w:pPr>
-        <w:outlineLvl w:val="0"/>
-      </w:pPr>
-    </w:p>
-    <w:p>
-      <w:pPr>
-        <w:outlineLvl w:val="0"/>
+    <w:p/>
+    <w:p>
+      <w:pPr>
         <w:sectPr>
           <w:footerReference w:type="default" r:id="rId11"/>
           <w:endnotePr>
@@ -618,10 +558,6 @@
     <w:p>
       <w:pPr>
         <w:pStyle w:val="Heading1"/>
-        <w:numPr>
-          <w:ilvl w:val="0"/>
-          <w:numId w:val="0"/>
-        </w:numPr>
       </w:pPr>
       <w:bookmarkStart w:id="4" w:name="_Toc156066671"/>
       <w:r>
@@ -635,15 +571,8 @@
       <w:bookmarkEnd w:id="3"/>
       <w:bookmarkEnd w:id="4"/>
     </w:p>
-    <w:p>
-      <w:pPr>
-        <w:outlineLvl w:val="0"/>
-      </w:pPr>
-    </w:p>
-    <w:p>
-      <w:pPr>
-        <w:outlineLvl w:val="0"/>
-      </w:pPr>
+    <w:p/>
+    <w:p>
       <w:r>
         <w:t xml:space="preserve">In the landscape of contemporary art, the emergence of digital technologies has not only transformed artistic practices but also challenged the conventional structures of art institutions. This thesis </w:t>
       </w:r>
@@ -675,15 +604,8 @@
         <w:t>.</w:t>
       </w:r>
     </w:p>
-    <w:p>
-      <w:pPr>
-        <w:outlineLvl w:val="0"/>
-      </w:pPr>
-    </w:p>
-    <w:p>
-      <w:pPr>
-        <w:outlineLvl w:val="0"/>
-      </w:pPr>
+    <w:p/>
+    <w:p>
       <w:r>
         <w:t>We unravel th</w:t>
       </w:r>
@@ -751,15 +673,8 @@
         <w:t>e artistic endeavours.</w:t>
       </w:r>
     </w:p>
-    <w:p>
-      <w:pPr>
-        <w:outlineLvl w:val="0"/>
-      </w:pPr>
-    </w:p>
-    <w:p>
-      <w:pPr>
-        <w:outlineLvl w:val="0"/>
-      </w:pPr>
+    <w:p/>
+    <w:p>
       <w:r>
         <w:t xml:space="preserve">This thesis </w:t>
       </w:r>
@@ -827,15 +742,8 @@
         <w:t>when we discuss the establishment of a contemporary digital art practice.</w:t>
       </w:r>
     </w:p>
-    <w:p>
-      <w:pPr>
-        <w:outlineLvl w:val="0"/>
-      </w:pPr>
-    </w:p>
-    <w:p>
-      <w:pPr>
-        <w:outlineLvl w:val="0"/>
-      </w:pPr>
+    <w:p/>
+    <w:p>
       <w:r>
         <w:t xml:space="preserve">Central to our inquiry is the concept of the autonomy of art, a principle cherished by </w:t>
       </w:r>
@@ -888,15 +796,8 @@
         <w:t xml:space="preserve"> digital art's place in the contemporary art world.</w:t>
       </w:r>
     </w:p>
-    <w:p>
-      <w:pPr>
-        <w:outlineLvl w:val="0"/>
-      </w:pPr>
-    </w:p>
-    <w:p>
-      <w:pPr>
-        <w:outlineLvl w:val="0"/>
-      </w:pPr>
+    <w:p/>
+    <w:p>
       <w:r>
         <w:t>To</w:t>
       </w:r>
@@ -916,15 +817,8 @@
         <w:t xml:space="preserve"> </w:t>
       </w:r>
     </w:p>
-    <w:p>
-      <w:pPr>
-        <w:outlineLvl w:val="0"/>
-      </w:pPr>
-    </w:p>
-    <w:p>
-      <w:pPr>
-        <w:outlineLvl w:val="0"/>
-      </w:pPr>
+    <w:p/>
+    <w:p>
       <w:r>
         <w:t>In</w:t>
       </w:r>
@@ -995,15 +889,8 @@
         <w:t xml:space="preserve"> </w:t>
       </w:r>
     </w:p>
-    <w:p>
-      <w:pPr>
-        <w:outlineLvl w:val="0"/>
-      </w:pPr>
-    </w:p>
-    <w:p>
-      <w:pPr>
-        <w:outlineLvl w:val="0"/>
-      </w:pPr>
+    <w:p/>
+    <w:p>
       <w:r>
         <w:t>Section</w:t>
       </w:r>
@@ -1203,26 +1090,10 @@
         <w:t>erdinand</w:t>
       </w:r>
       <w:r>
-        <w:t xml:space="preserve"> </w:t>
-      </w:r>
-      <w:proofErr w:type="spellStart"/>
-      <w:r>
-        <w:t>Drijkoningen</w:t>
-      </w:r>
-      <w:proofErr w:type="spellEnd"/>
-      <w:r>
-        <w:t xml:space="preserve"> et</w:t>
-      </w:r>
-      <w:r>
-        <w:t xml:space="preserve"> al. (</w:t>
-      </w:r>
-      <w:proofErr w:type="spellStart"/>
-      <w:r>
-        <w:t>Drijkoningen</w:t>
-      </w:r>
-      <w:proofErr w:type="spellEnd"/>
-      <w:r>
-        <w:t xml:space="preserve"> et al. 1991) to underpin the understanding</w:t>
+        <w:t xml:space="preserve"> Drijkoningen et</w:t>
+      </w:r>
+      <w:r>
+        <w:t xml:space="preserve"> al. (Drijkoningen et al. 1991) to underpin the understanding</w:t>
       </w:r>
       <w:r>
         <w:t xml:space="preserve"> of the theory of </w:t>
@@ -1255,15 +1126,8 @@
         <w:t xml:space="preserve">. </w:t>
       </w:r>
     </w:p>
-    <w:p>
-      <w:pPr>
-        <w:outlineLvl w:val="0"/>
-      </w:pPr>
-    </w:p>
-    <w:p>
-      <w:pPr>
-        <w:outlineLvl w:val="0"/>
-      </w:pPr>
+    <w:p/>
+    <w:p>
       <w:r>
         <w:t xml:space="preserve">In </w:t>
       </w:r>
@@ -1485,15 +1349,8 @@
         <w:t>when we look at digital art in the contemporary world.</w:t>
       </w:r>
     </w:p>
-    <w:p>
-      <w:pPr>
-        <w:outlineLvl w:val="0"/>
-      </w:pPr>
-    </w:p>
-    <w:p>
-      <w:pPr>
-        <w:outlineLvl w:val="0"/>
-      </w:pPr>
+    <w:p/>
+    <w:p>
       <w:r>
         <w:t xml:space="preserve">In Section </w:t>
       </w:r>
@@ -1636,15 +1493,8 @@
         <w:t xml:space="preserve"> </w:t>
       </w:r>
     </w:p>
-    <w:p>
-      <w:pPr>
-        <w:outlineLvl w:val="0"/>
-      </w:pPr>
-    </w:p>
-    <w:p>
-      <w:pPr>
-        <w:outlineLvl w:val="0"/>
-      </w:pPr>
+    <w:p/>
+    <w:p>
       <w:r>
         <w:t>Section 1.2.1 (Illustration, Light-Space-Modulator) presents</w:t>
       </w:r>
@@ -1711,15 +1561,8 @@
         <w:t>.</w:t>
       </w:r>
     </w:p>
-    <w:p>
-      <w:pPr>
-        <w:outlineLvl w:val="0"/>
-      </w:pPr>
-    </w:p>
-    <w:p>
-      <w:pPr>
-        <w:outlineLvl w:val="0"/>
-      </w:pPr>
+    <w:p/>
+    <w:p>
       <w:r>
         <w:t xml:space="preserve">Chapter </w:t>
       </w:r>
@@ -1885,15 +1728,8 @@
         <w:t>ation of artistic creation.</w:t>
       </w:r>
     </w:p>
-    <w:p>
-      <w:pPr>
-        <w:outlineLvl w:val="0"/>
-      </w:pPr>
-    </w:p>
-    <w:p>
-      <w:pPr>
-        <w:outlineLvl w:val="0"/>
-      </w:pPr>
+    <w:p/>
+    <w:p>
       <w:r>
         <w:t xml:space="preserve">The chapter begins with Section </w:t>
       </w:r>
@@ -2087,15 +1923,8 @@
         <w:t xml:space="preserve"> between artist and medium blur into a collaborative dance.</w:t>
       </w:r>
     </w:p>
-    <w:p>
-      <w:pPr>
-        <w:outlineLvl w:val="0"/>
-      </w:pPr>
-    </w:p>
-    <w:p>
-      <w:pPr>
-        <w:outlineLvl w:val="0"/>
-      </w:pPr>
+    <w:p/>
+    <w:p>
       <w:r>
         <w:t xml:space="preserve">We continue with Section </w:t>
       </w:r>
@@ -2163,15 +1992,8 @@
         <w:t xml:space="preserve">. </w:t>
       </w:r>
     </w:p>
-    <w:p>
-      <w:pPr>
-        <w:outlineLvl w:val="0"/>
-      </w:pPr>
-    </w:p>
-    <w:p>
-      <w:pPr>
-        <w:outlineLvl w:val="0"/>
-      </w:pPr>
+    <w:p/>
+    <w:p>
       <w:r>
         <w:t xml:space="preserve">In Section </w:t>
       </w:r>
@@ -2248,15 +2070,8 @@
         <w:t xml:space="preserve"> </w:t>
       </w:r>
     </w:p>
-    <w:p>
-      <w:pPr>
-        <w:outlineLvl w:val="0"/>
-      </w:pPr>
-    </w:p>
-    <w:p>
-      <w:pPr>
-        <w:outlineLvl w:val="0"/>
-      </w:pPr>
+    <w:p/>
+    <w:p>
       <w:r>
         <w:t xml:space="preserve">In Section </w:t>
       </w:r>
@@ -2335,7 +2150,6 @@
     </w:p>
     <w:p>
       <w:pPr>
-        <w:outlineLvl w:val="0"/>
         <w:sectPr>
           <w:endnotePr>
             <w:numFmt w:val="decimal"/>
@@ -2370,100 +2184,82 @@
       <w:pPr>
         <w:pStyle w:val="Heading1"/>
       </w:pPr>
-      <w:bookmarkStart w:id="5" w:name="_Toc149480140"/>
-      <w:bookmarkStart w:id="6" w:name="_Toc153976266"/>
-      <w:bookmarkStart w:id="7" w:name="_Ref155370385"/>
-      <w:bookmarkStart w:id="8" w:name="_Toc156066672"/>
+      <w:bookmarkStart w:id="5" w:name="_Ref155370385"/>
+      <w:bookmarkStart w:id="6" w:name="_Toc156066672"/>
+      <w:bookmarkStart w:id="7" w:name="_Toc149480140"/>
+      <w:bookmarkStart w:id="8" w:name="_Toc153976266"/>
       <w:r>
         <w:lastRenderedPageBreak/>
         <w:t>Historical Contexts</w:t>
       </w:r>
+      <w:bookmarkEnd w:id="5"/>
+      <w:bookmarkEnd w:id="6"/>
+    </w:p>
+    <w:p/>
+    <w:p>
+      <w:r>
+        <w:t>In this chapter</w:t>
+      </w:r>
+      <w:r>
+        <w:t>,</w:t>
+      </w:r>
+      <w:r>
+        <w:t xml:space="preserve"> we </w:t>
+      </w:r>
+      <w:r>
+        <w:t xml:space="preserve">follow the historical context </w:t>
+      </w:r>
+      <w:r>
+        <w:t xml:space="preserve">that will play a role in this thesis. </w:t>
+      </w:r>
+      <w:r>
+        <w:t>Here</w:t>
+      </w:r>
+      <w:r>
+        <w:t>,</w:t>
+      </w:r>
+      <w:r>
+        <w:t xml:space="preserve"> </w:t>
+      </w:r>
+      <w:r>
+        <w:t>w</w:t>
+      </w:r>
+      <w:r>
+        <w:t xml:space="preserve">e aim </w:t>
+      </w:r>
+      <w:r>
+        <w:t>to use thi</w:t>
+      </w:r>
+      <w:r>
+        <w:t xml:space="preserve">s historical context </w:t>
+      </w:r>
+      <w:r>
+        <w:t>to clarify what we mean by Avantgarde and Unstable Media</w:t>
+      </w:r>
+      <w:r>
+        <w:t xml:space="preserve">. </w:t>
+      </w:r>
+    </w:p>
+    <w:p/>
+    <w:p>
+      <w:pPr>
+        <w:pStyle w:val="Heading2"/>
+      </w:pPr>
+      <w:bookmarkStart w:id="9" w:name="_Ref155370784"/>
+      <w:bookmarkStart w:id="10" w:name="_Toc156066673"/>
+      <w:r>
+        <w:t>Avantgarde</w:t>
+      </w:r>
+      <w:r>
+        <w:t xml:space="preserve"> movements</w:t>
+      </w:r>
       <w:bookmarkEnd w:id="7"/>
       <w:bookmarkEnd w:id="8"/>
-    </w:p>
-    <w:p>
-      <w:pPr>
-        <w:outlineLvl w:val="0"/>
-      </w:pPr>
-    </w:p>
-    <w:p>
-      <w:pPr>
-        <w:outlineLvl w:val="0"/>
-      </w:pPr>
-      <w:r>
-        <w:t>In this chapter</w:t>
-      </w:r>
-      <w:r>
-        <w:t>,</w:t>
-      </w:r>
-      <w:r>
-        <w:t xml:space="preserve"> we </w:t>
-      </w:r>
-      <w:r>
-        <w:t xml:space="preserve">follow the historical context </w:t>
-      </w:r>
-      <w:r>
-        <w:t xml:space="preserve">that will play a role in this thesis. </w:t>
-      </w:r>
-      <w:r>
-        <w:t>Here</w:t>
-      </w:r>
-      <w:r>
-        <w:t>,</w:t>
-      </w:r>
-      <w:r>
-        <w:t xml:space="preserve"> </w:t>
-      </w:r>
-      <w:r>
-        <w:t>w</w:t>
-      </w:r>
-      <w:r>
-        <w:t xml:space="preserve">e aim </w:t>
-      </w:r>
-      <w:r>
-        <w:t>to use thi</w:t>
-      </w:r>
-      <w:r>
-        <w:t xml:space="preserve">s historical context </w:t>
-      </w:r>
-      <w:r>
-        <w:t>to clarify what we mean by Avantgarde and Unstable Media</w:t>
-      </w:r>
-      <w:r>
-        <w:t xml:space="preserve">. </w:t>
-      </w:r>
-    </w:p>
-    <w:p>
-      <w:pPr>
-        <w:outlineLvl w:val="0"/>
-      </w:pPr>
-    </w:p>
-    <w:p>
-      <w:pPr>
-        <w:pStyle w:val="Heading2"/>
-      </w:pPr>
-      <w:bookmarkStart w:id="9" w:name="_Ref155370784"/>
-      <w:bookmarkStart w:id="10" w:name="_Toc156066673"/>
-      <w:r>
-        <w:t>Avantgarde</w:t>
-      </w:r>
-      <w:r>
-        <w:t xml:space="preserve"> movements</w:t>
-      </w:r>
-      <w:bookmarkEnd w:id="5"/>
-      <w:bookmarkEnd w:id="6"/>
       <w:bookmarkEnd w:id="9"/>
       <w:bookmarkEnd w:id="10"/>
     </w:p>
-    <w:p>
-      <w:pPr>
-        <w:outlineLvl w:val="0"/>
-      </w:pPr>
-    </w:p>
-    <w:p>
-      <w:pPr>
-        <w:outlineLvl w:val="0"/>
-      </w:pPr>
+    <w:p/>
+    <w:p>
       <w:r>
         <w:t xml:space="preserve">In this </w:t>
       </w:r>
@@ -2489,15 +2285,8 @@
         <w:t xml:space="preserve">view on aesthetics, art objects and art practice in general. </w:t>
       </w:r>
     </w:p>
-    <w:p>
-      <w:pPr>
-        <w:outlineLvl w:val="0"/>
-      </w:pPr>
-    </w:p>
-    <w:p>
-      <w:pPr>
-        <w:outlineLvl w:val="0"/>
-      </w:pPr>
+    <w:p/>
+    <w:p>
       <w:r>
         <w:t xml:space="preserve">The first thing to understand </w:t>
       </w:r>
@@ -2562,15 +2351,8 @@
         <w:t xml:space="preserve"> </w:t>
       </w:r>
     </w:p>
-    <w:p>
-      <w:pPr>
-        <w:outlineLvl w:val="0"/>
-      </w:pPr>
-    </w:p>
-    <w:p>
-      <w:pPr>
-        <w:outlineLvl w:val="0"/>
-      </w:pPr>
+    <w:p/>
+    <w:p>
       <w:r>
         <w:t>Th</w:t>
       </w:r>
@@ -2657,15 +2439,7 @@
         <w:t>erdinand</w:t>
       </w:r>
       <w:r>
-        <w:t xml:space="preserve"> </w:t>
-      </w:r>
-      <w:proofErr w:type="spellStart"/>
-      <w:r>
-        <w:t>Drijkoningen</w:t>
-      </w:r>
-      <w:proofErr w:type="spellEnd"/>
-      <w:r>
-        <w:t xml:space="preserve"> et</w:t>
+        <w:t xml:space="preserve"> Drijkoningen et</w:t>
       </w:r>
       <w:r>
         <w:t xml:space="preserve"> al. </w:t>
@@ -2716,15 +2490,8 @@
         <w:t>.</w:t>
       </w:r>
     </w:p>
-    <w:p>
-      <w:pPr>
-        <w:outlineLvl w:val="0"/>
-      </w:pPr>
-    </w:p>
-    <w:p>
-      <w:pPr>
-        <w:outlineLvl w:val="0"/>
-      </w:pPr>
+    <w:p/>
+    <w:p>
       <w:r>
         <w:t>To illustrate why</w:t>
       </w:r>
@@ -2759,15 +2526,8 @@
         <w:t xml:space="preserve">. </w:t>
       </w:r>
     </w:p>
-    <w:p>
-      <w:pPr>
-        <w:outlineLvl w:val="0"/>
-      </w:pPr>
-    </w:p>
-    <w:p>
-      <w:pPr>
-        <w:outlineLvl w:val="0"/>
-      </w:pPr>
+    <w:p/>
+    <w:p>
       <w:r>
         <w:rPr>
           <w:i/>
@@ -2832,15 +2592,8 @@
         <w:t xml:space="preserve"> </w:t>
       </w:r>
     </w:p>
-    <w:p>
-      <w:pPr>
-        <w:outlineLvl w:val="0"/>
-      </w:pPr>
-    </w:p>
-    <w:p>
-      <w:pPr>
-        <w:outlineLvl w:val="0"/>
-      </w:pPr>
+    <w:p/>
+    <w:p>
       <w:r>
         <w:t>We should keep this definition in the back of our mind</w:t>
       </w:r>
@@ -2959,15 +2712,8 @@
         <w:t xml:space="preserve"> </w:t>
       </w:r>
     </w:p>
-    <w:p>
-      <w:pPr>
-        <w:outlineLvl w:val="0"/>
-      </w:pPr>
-    </w:p>
-    <w:p>
-      <w:pPr>
-        <w:outlineLvl w:val="0"/>
-      </w:pPr>
+    <w:p/>
+    <w:p>
       <w:r>
         <w:t xml:space="preserve">Chronological speaking, </w:t>
       </w:r>
@@ -3084,15 +2830,8 @@
         <w:t xml:space="preserve">Constructivism. </w:t>
       </w:r>
     </w:p>
-    <w:p>
-      <w:pPr>
-        <w:outlineLvl w:val="0"/>
-      </w:pPr>
-    </w:p>
-    <w:p>
-      <w:pPr>
-        <w:outlineLvl w:val="0"/>
-      </w:pPr>
+    <w:p/>
+    <w:p>
       <w:r>
         <w:t xml:space="preserve">New </w:t>
       </w:r>
@@ -3140,15 +2879,8 @@
         <w:t>.</w:t>
       </w:r>
     </w:p>
-    <w:p>
-      <w:pPr>
-        <w:outlineLvl w:val="0"/>
-      </w:pPr>
-    </w:p>
-    <w:p>
-      <w:pPr>
-        <w:outlineLvl w:val="0"/>
-      </w:pPr>
+    <w:p/>
+    <w:p>
       <w:r>
         <w:t>As mentioned before,</w:t>
       </w:r>
@@ -3213,11 +2945,6 @@
     <w:p>
       <w:pPr>
         <w:pStyle w:val="ListParagraph"/>
-        <w:numPr>
-          <w:ilvl w:val="0"/>
-          <w:numId w:val="4"/>
-        </w:numPr>
-        <w:outlineLvl w:val="0"/>
       </w:pPr>
       <w:r>
         <w:t xml:space="preserve">Reaction to the autonomy of art </w:t>
@@ -3258,11 +2985,6 @@
     <w:p>
       <w:pPr>
         <w:pStyle w:val="ListParagraph"/>
-        <w:numPr>
-          <w:ilvl w:val="0"/>
-          <w:numId w:val="4"/>
-        </w:numPr>
-        <w:outlineLvl w:val="0"/>
       </w:pPr>
       <w:r>
         <w:t>R</w:t>
@@ -3315,11 +3037,6 @@
     <w:p>
       <w:pPr>
         <w:pStyle w:val="ListParagraph"/>
-        <w:numPr>
-          <w:ilvl w:val="0"/>
-          <w:numId w:val="4"/>
-        </w:numPr>
-        <w:outlineLvl w:val="0"/>
       </w:pPr>
       <w:r>
         <w:t>C</w:t>
@@ -3389,11 +3106,6 @@
     <w:p>
       <w:pPr>
         <w:pStyle w:val="ListParagraph"/>
-        <w:numPr>
-          <w:ilvl w:val="0"/>
-          <w:numId w:val="4"/>
-        </w:numPr>
-        <w:outlineLvl w:val="0"/>
       </w:pPr>
       <w:r>
         <w:t>T</w:t>
@@ -3434,11 +3146,6 @@
     <w:p>
       <w:pPr>
         <w:pStyle w:val="ListParagraph"/>
-        <w:numPr>
-          <w:ilvl w:val="0"/>
-          <w:numId w:val="4"/>
-        </w:numPr>
-        <w:outlineLvl w:val="0"/>
       </w:pPr>
       <w:r>
         <w:t>C</w:t>
@@ -3476,15 +3183,8 @@
         <w:t>.</w:t>
       </w:r>
     </w:p>
-    <w:p>
-      <w:pPr>
-        <w:outlineLvl w:val="0"/>
-      </w:pPr>
-    </w:p>
-    <w:p>
-      <w:pPr>
-        <w:outlineLvl w:val="0"/>
-      </w:pPr>
+    <w:p/>
+    <w:p>
       <w:r>
         <w:t>There are more</w:t>
       </w:r>
@@ -3525,16 +3225,8 @@
         <w:t xml:space="preserve"> but we will not discuss those here in detail.</w:t>
       </w:r>
     </w:p>
-    <w:p>
-      <w:pPr>
-        <w:outlineLvl w:val="0"/>
-      </w:pPr>
-    </w:p>
-    <w:p>
-      <w:pPr>
-        <w:outlineLvl w:val="0"/>
-      </w:pPr>
-    </w:p>
+    <w:p/>
+    <w:p/>
     <w:p>
       <w:pPr>
         <w:pStyle w:val="Heading3"/>
@@ -3549,15 +3241,8 @@
       <w:bookmarkEnd w:id="12"/>
       <w:bookmarkEnd w:id="13"/>
     </w:p>
-    <w:p>
-      <w:pPr>
-        <w:outlineLvl w:val="0"/>
-      </w:pPr>
-    </w:p>
-    <w:p>
-      <w:pPr>
-        <w:outlineLvl w:val="0"/>
-      </w:pPr>
+    <w:p/>
+    <w:p>
       <w:r>
         <w:t xml:space="preserve">I will now proceed to describe </w:t>
       </w:r>
@@ -3604,11 +3289,7 @@
         <w:t>, we will discuss how those apply to computer art.</w:t>
       </w:r>
     </w:p>
-    <w:p>
-      <w:pPr>
-        <w:outlineLvl w:val="0"/>
-      </w:pPr>
-    </w:p>
+    <w:p/>
     <w:p>
       <w:pPr>
         <w:pStyle w:val="Heading4"/>
@@ -3621,15 +3302,8 @@
       <w:bookmarkEnd w:id="14"/>
       <w:bookmarkEnd w:id="15"/>
     </w:p>
-    <w:p>
-      <w:pPr>
-        <w:outlineLvl w:val="0"/>
-      </w:pPr>
-    </w:p>
-    <w:p>
-      <w:pPr>
-        <w:outlineLvl w:val="0"/>
-      </w:pPr>
+    <w:p/>
+    <w:p>
       <w:r>
         <w:t xml:space="preserve">The concept of the autonomy of art refers to the idea that art should be self-contained, self-referential, and independent of external influences, particularly those of politics and society. It </w:t>
       </w:r>
@@ -3725,15 +3399,8 @@
         <w:t xml:space="preserve"> </w:t>
       </w:r>
     </w:p>
-    <w:p>
-      <w:pPr>
-        <w:outlineLvl w:val="0"/>
-      </w:pPr>
-    </w:p>
-    <w:p>
-      <w:pPr>
-        <w:outlineLvl w:val="0"/>
-      </w:pPr>
+    <w:p/>
+    <w:p>
       <w:r>
         <w:t>sought to break down the barriers between art and everyday life. Move</w:t>
       </w:r>
@@ -3750,11 +3417,7 @@
         <w:t xml:space="preserve">, they engaged with political and social issues and challenged the bourgeois order. </w:t>
       </w:r>
     </w:p>
-    <w:p>
-      <w:pPr>
-        <w:outlineLvl w:val="0"/>
-      </w:pPr>
-    </w:p>
+    <w:p/>
     <w:p>
       <w:pPr>
         <w:pStyle w:val="Heading4"/>
@@ -3770,15 +3433,8 @@
         <w:t>institutionalisation</w:t>
       </w:r>
     </w:p>
-    <w:p>
-      <w:pPr>
-        <w:outlineLvl w:val="0"/>
-      </w:pPr>
-    </w:p>
-    <w:p>
-      <w:pPr>
-        <w:outlineLvl w:val="0"/>
-      </w:pPr>
+    <w:p/>
+    <w:p>
       <w:r>
         <w:t xml:space="preserve">The developments on the autonomy of art also </w:t>
       </w:r>
@@ -3789,15 +3445,8 @@
         <w:t xml:space="preserve"> the “autonomous art institution”.</w:t>
       </w:r>
     </w:p>
-    <w:p>
-      <w:pPr>
-        <w:outlineLvl w:val="0"/>
-      </w:pPr>
-    </w:p>
-    <w:p>
-      <w:pPr>
-        <w:outlineLvl w:val="0"/>
-      </w:pPr>
+    <w:p/>
+    <w:p>
       <w:r>
         <w:t>F</w:t>
       </w:r>
@@ -3805,15 +3454,7 @@
         <w:t>erdinand</w:t>
       </w:r>
       <w:r>
-        <w:t xml:space="preserve"> </w:t>
-      </w:r>
-      <w:proofErr w:type="spellStart"/>
-      <w:r>
-        <w:t>Drijkoningen</w:t>
-      </w:r>
-      <w:proofErr w:type="spellEnd"/>
-      <w:r>
-        <w:t xml:space="preserve"> quotes Bourdieu as </w:t>
+        <w:t xml:space="preserve"> Drijkoningen quotes Bourdieu as </w:t>
       </w:r>
       <w:r>
         <w:t>follows</w:t>
@@ -4059,21 +3700,9 @@
         <w:t>.</w:t>
       </w:r>
     </w:p>
-    <w:p>
-      <w:pPr>
-        <w:outlineLvl w:val="0"/>
-      </w:pPr>
-    </w:p>
-    <w:p>
-      <w:pPr>
-        <w:ind w:left="720"/>
-        <w:outlineLvl w:val="0"/>
-      </w:pPr>
-    </w:p>
-    <w:p>
-      <w:pPr>
-        <w:outlineLvl w:val="0"/>
-      </w:pPr>
+    <w:p/>
+    <w:p/>
+    <w:p>
       <w:r>
         <w:t xml:space="preserve">The </w:t>
       </w:r>
@@ -4096,11 +3725,7 @@
         <w:t xml:space="preserve"> of different Avantgarde movements.</w:t>
       </w:r>
     </w:p>
-    <w:p>
-      <w:pPr>
-        <w:outlineLvl w:val="0"/>
-      </w:pPr>
-    </w:p>
+    <w:p/>
     <w:p>
       <w:pPr>
         <w:pStyle w:val="Heading4"/>
@@ -4120,15 +3745,8 @@
         <w:t xml:space="preserve"> </w:t>
       </w:r>
     </w:p>
-    <w:p>
-      <w:pPr>
-        <w:outlineLvl w:val="0"/>
-      </w:pPr>
-    </w:p>
-    <w:p>
-      <w:pPr>
-        <w:outlineLvl w:val="0"/>
-      </w:pPr>
+    <w:p/>
+    <w:p>
       <w:r>
         <w:t xml:space="preserve">In the previous two sections, we followed </w:t>
       </w:r>
@@ -4262,20 +3880,9 @@
         <w:t xml:space="preserve"> challenge of the status quo.</w:t>
       </w:r>
     </w:p>
-    <w:p>
-      <w:pPr>
-        <w:outlineLvl w:val="0"/>
-      </w:pPr>
-    </w:p>
-    <w:p>
-      <w:pPr>
-        <w:outlineLvl w:val="0"/>
-      </w:pPr>
-    </w:p>
-    <w:p>
-      <w:pPr>
-        <w:outlineLvl w:val="0"/>
-      </w:pPr>
+    <w:p/>
+    <w:p/>
+    <w:p>
       <w:r>
         <w:t>As a final remark common to both Marcel Duchamp and Elaine Sturtevant, Siri Hustvedt</w:t>
       </w:r>
@@ -4341,13 +3948,8 @@
         <w:t xml:space="preserve"> </w:t>
       </w:r>
       <w:r>
-        <w:t>created by Baroness Elsa von Freytag-</w:t>
-      </w:r>
-      <w:proofErr w:type="spellStart"/>
-      <w:r>
-        <w:t>Loringhoven</w:t>
-      </w:r>
-      <w:proofErr w:type="spellEnd"/>
+        <w:t>created by Baroness Elsa von Freytag-Loringhoven</w:t>
+      </w:r>
       <w:r>
         <w:t xml:space="preserve"> but due to patriarchal structures</w:t>
       </w:r>
@@ -4364,11 +3966,7 @@
         <w:t>.</w:t>
       </w:r>
     </w:p>
-    <w:p>
-      <w:pPr>
-        <w:outlineLvl w:val="0"/>
-      </w:pPr>
-    </w:p>
+    <w:p/>
     <w:p>
       <w:pPr>
         <w:pStyle w:val="Heading4"/>
@@ -4381,15 +3979,8 @@
       <w:bookmarkEnd w:id="22"/>
       <w:bookmarkEnd w:id="23"/>
     </w:p>
-    <w:p>
-      <w:pPr>
-        <w:outlineLvl w:val="0"/>
-      </w:pPr>
-    </w:p>
-    <w:p>
-      <w:pPr>
-        <w:outlineLvl w:val="0"/>
-      </w:pPr>
+    <w:p/>
+    <w:p>
       <w:r>
         <w:t>The case</w:t>
       </w:r>
@@ -4427,15 +4018,8 @@
         <w:t>, the position of art in everyday life.</w:t>
       </w:r>
     </w:p>
-    <w:p>
-      <w:pPr>
-        <w:outlineLvl w:val="0"/>
-      </w:pPr>
-    </w:p>
-    <w:p>
-      <w:pPr>
-        <w:outlineLvl w:val="0"/>
-      </w:pPr>
+    <w:p/>
+    <w:p>
       <w:r>
         <w:t>life</w:t>
       </w:r>
@@ -4452,11 +4036,7 @@
         <w:t>.</w:t>
       </w:r>
     </w:p>
-    <w:p>
-      <w:pPr>
-        <w:outlineLvl w:val="0"/>
-      </w:pPr>
-    </w:p>
+    <w:p/>
     <w:p>
       <w:pPr>
         <w:pStyle w:val="Heading3"/>
@@ -4480,18 +4060,8 @@
       </w:r>
       <w:bookmarkEnd w:id="26"/>
     </w:p>
-    <w:p>
-      <w:pPr>
-        <w:outlineLvl w:val="0"/>
-      </w:pPr>
-    </w:p>
-    <w:p>
-      <w:pPr>
-        <w:tabs>
-          <w:tab w:val="num" w:pos="720"/>
-        </w:tabs>
-        <w:outlineLvl w:val="0"/>
-      </w:pPr>
+    <w:p/>
+    <w:p>
       <w:r>
         <w:t>In this section</w:t>
       </w:r>
@@ -4542,22 +4112,10 @@
         <w:t xml:space="preserve"> with the following subjects: </w:t>
       </w:r>
     </w:p>
-    <w:p>
-      <w:pPr>
-        <w:tabs>
-          <w:tab w:val="num" w:pos="720"/>
-        </w:tabs>
-        <w:outlineLvl w:val="0"/>
-      </w:pPr>
-    </w:p>
+    <w:p/>
     <w:p>
       <w:pPr>
         <w:pStyle w:val="ListParagraph"/>
-        <w:numPr>
-          <w:ilvl w:val="0"/>
-          <w:numId w:val="4"/>
-        </w:numPr>
-        <w:outlineLvl w:val="0"/>
       </w:pPr>
       <w:r>
         <w:t>Reaction to the autonomy of art</w:t>
@@ -4572,11 +4130,6 @@
     <w:p>
       <w:pPr>
         <w:pStyle w:val="ListParagraph"/>
-        <w:numPr>
-          <w:ilvl w:val="0"/>
-          <w:numId w:val="4"/>
-        </w:numPr>
-        <w:outlineLvl w:val="0"/>
       </w:pPr>
       <w:r>
         <w:t>R</w:t>
@@ -4597,11 +4150,6 @@
     <w:p>
       <w:pPr>
         <w:pStyle w:val="ListParagraph"/>
-        <w:numPr>
-          <w:ilvl w:val="0"/>
-          <w:numId w:val="4"/>
-        </w:numPr>
-        <w:outlineLvl w:val="0"/>
       </w:pPr>
       <w:r>
         <w:t>C</w:t>
@@ -4616,11 +4164,6 @@
     <w:p>
       <w:pPr>
         <w:pStyle w:val="ListParagraph"/>
-        <w:numPr>
-          <w:ilvl w:val="0"/>
-          <w:numId w:val="4"/>
-        </w:numPr>
-        <w:outlineLvl w:val="0"/>
       </w:pPr>
       <w:r>
         <w:t>T</w:t>
@@ -4632,21 +4175,8 @@
         <w:t>.</w:t>
       </w:r>
     </w:p>
-    <w:p>
-      <w:pPr>
-        <w:tabs>
-          <w:tab w:val="num" w:pos="720"/>
-        </w:tabs>
-        <w:outlineLvl w:val="0"/>
-      </w:pPr>
-    </w:p>
-    <w:p>
-      <w:pPr>
-        <w:tabs>
-          <w:tab w:val="num" w:pos="720"/>
-        </w:tabs>
-        <w:outlineLvl w:val="0"/>
-      </w:pPr>
+    <w:p/>
+    <w:p>
       <w:r>
         <w:t>Chapter 2</w:t>
       </w:r>
@@ -4684,14 +4214,7 @@
         <w:t xml:space="preserve"> a Digital Avantgarde.</w:t>
       </w:r>
     </w:p>
-    <w:p>
-      <w:pPr>
-        <w:tabs>
-          <w:tab w:val="num" w:pos="720"/>
-        </w:tabs>
-        <w:outlineLvl w:val="0"/>
-      </w:pPr>
-    </w:p>
+    <w:p/>
     <w:p>
       <w:pPr>
         <w:pStyle w:val="Heading2"/>
@@ -4720,18 +4243,8 @@
       <w:bookmarkEnd w:id="35"/>
       <w:bookmarkEnd w:id="36"/>
     </w:p>
-    <w:p>
-      <w:pPr>
-        <w:outlineLvl w:val="0"/>
-      </w:pPr>
-    </w:p>
-    <w:p>
-      <w:pPr>
-        <w:tabs>
-          <w:tab w:val="num" w:pos="720"/>
-        </w:tabs>
-        <w:outlineLvl w:val="0"/>
-      </w:pPr>
+    <w:p/>
+    <w:p>
       <w:r>
         <w:t>In the introduction, w</w:t>
       </w:r>
@@ -4834,17 +4347,9 @@
         <w:t xml:space="preserve"> more generally, using so-called unstable media.</w:t>
       </w:r>
     </w:p>
-    <w:p>
-      <w:pPr>
-        <w:tabs>
-          <w:tab w:val="num" w:pos="720"/>
-        </w:tabs>
-        <w:outlineLvl w:val="0"/>
-      </w:pPr>
-    </w:p>
-    <w:p>
-      <w:pPr>
-        <w:outlineLvl w:val="0"/>
+    <w:p/>
+    <w:p>
+      <w:pPr>
         <w:rPr>
           <w:i/>
           <w:iCs/>
@@ -4860,7 +4365,6 @@
     </w:p>
     <w:p>
       <w:pPr>
-        <w:outlineLvl w:val="0"/>
         <w:rPr>
           <w:i/>
           <w:iCs/>
@@ -4883,27 +4387,15 @@
       <w:bookmarkEnd w:id="39"/>
       <w:bookmarkEnd w:id="40"/>
     </w:p>
-    <w:p>
-      <w:pPr>
-        <w:outlineLvl w:val="0"/>
-      </w:pPr>
-    </w:p>
-    <w:p>
-      <w:pPr>
-        <w:outlineLvl w:val="0"/>
-      </w:pPr>
+    <w:p/>
+    <w:p>
       <w:r>
         <w:t>At first glance, it may seem that unstable media is related to computers and digital media. However, this is not necessary to make an unstable media artwork. Let’s take the example of the Light-Space Modulator (1930) by Laszlo Moholy-Nagy.  Here is a description of the work by Moholy-Nagy himself:</w:t>
       </w:r>
     </w:p>
-    <w:p>
-      <w:pPr>
-        <w:outlineLvl w:val="0"/>
-      </w:pPr>
-    </w:p>
-    <w:p>
-      <w:pPr>
-        <w:outlineLvl w:val="0"/>
+    <w:p/>
+    <w:p>
+      <w:pPr>
         <w:rPr>
           <w:i/>
           <w:iCs/>
@@ -4919,16 +4411,14 @@
     </w:p>
     <w:p>
       <w:pPr>
-        <w:outlineLvl w:val="0"/>
-        <w:rPr>
-          <w:i/>
-          <w:iCs/>
-        </w:rPr>
-      </w:pPr>
-    </w:p>
-    <w:p>
-      <w:pPr>
-        <w:outlineLvl w:val="0"/>
+        <w:rPr>
+          <w:i/>
+          <w:iCs/>
+        </w:rPr>
+      </w:pPr>
+    </w:p>
+    <w:p>
+      <w:pPr>
         <w:rPr>
           <w:i/>
           <w:iCs/>
@@ -5008,16 +4498,14 @@
     </w:p>
     <w:p>
       <w:pPr>
-        <w:outlineLvl w:val="0"/>
-        <w:rPr>
-          <w:i/>
-          <w:iCs/>
-        </w:rPr>
-      </w:pPr>
-    </w:p>
-    <w:p>
-      <w:pPr>
-        <w:outlineLvl w:val="0"/>
+        <w:rPr>
+          <w:i/>
+          <w:iCs/>
+        </w:rPr>
+      </w:pPr>
+    </w:p>
+    <w:p>
+      <w:pPr>
         <w:rPr>
           <w:i/>
           <w:iCs/>
@@ -5041,7 +4529,6 @@
     </w:p>
     <w:p>
       <w:pPr>
-        <w:outlineLvl w:val="0"/>
         <w:rPr>
           <w:i/>
           <w:iCs/>
@@ -5057,16 +4544,14 @@
     </w:p>
     <w:p>
       <w:pPr>
-        <w:outlineLvl w:val="0"/>
-        <w:rPr>
-          <w:i/>
-          <w:iCs/>
-        </w:rPr>
-      </w:pPr>
-    </w:p>
-    <w:p>
-      <w:pPr>
-        <w:outlineLvl w:val="0"/>
+        <w:rPr>
+          <w:i/>
+          <w:iCs/>
+        </w:rPr>
+      </w:pPr>
+    </w:p>
+    <w:p>
+      <w:pPr>
         <w:rPr>
           <w:i/>
           <w:iCs/>
@@ -5082,16 +4567,14 @@
     </w:p>
     <w:p>
       <w:pPr>
-        <w:outlineLvl w:val="0"/>
-        <w:rPr>
-          <w:i/>
-          <w:iCs/>
-        </w:rPr>
-      </w:pPr>
-    </w:p>
-    <w:p>
-      <w:pPr>
-        <w:outlineLvl w:val="0"/>
+        <w:rPr>
+          <w:i/>
+          <w:iCs/>
+        </w:rPr>
+      </w:pPr>
+    </w:p>
+    <w:p>
+      <w:pPr>
         <w:rPr>
           <w:i/>
           <w:iCs/>
@@ -5123,16 +4606,14 @@
     </w:p>
     <w:p>
       <w:pPr>
-        <w:outlineLvl w:val="0"/>
-        <w:rPr>
-          <w:i/>
-          <w:iCs/>
-        </w:rPr>
-      </w:pPr>
-    </w:p>
-    <w:p>
-      <w:pPr>
-        <w:outlineLvl w:val="0"/>
+        <w:rPr>
+          <w:i/>
+          <w:iCs/>
+        </w:rPr>
+      </w:pPr>
+    </w:p>
+    <w:p>
+      <w:pPr>
         <w:rPr>
           <w:i/>
           <w:iCs/>
@@ -5210,29 +4691,20 @@
     </w:p>
     <w:p>
       <w:pPr>
-        <w:outlineLvl w:val="0"/>
-        <w:rPr>
-          <w:i/>
-          <w:iCs/>
-        </w:rPr>
-      </w:pPr>
-    </w:p>
-    <w:p>
-      <w:pPr>
-        <w:outlineLvl w:val="0"/>
-      </w:pPr>
+        <w:rPr>
+          <w:i/>
+          <w:iCs/>
+        </w:rPr>
+      </w:pPr>
+    </w:p>
+    <w:p>
       <w:r>
         <w:t xml:space="preserve">&lt;pictures&gt; </w:t>
       </w:r>
     </w:p>
-    <w:p>
-      <w:pPr>
-        <w:outlineLvl w:val="0"/>
-      </w:pPr>
-    </w:p>
-    <w:p>
-      <w:pPr>
-        <w:outlineLvl w:val="0"/>
+    <w:p/>
+    <w:p>
+      <w:pPr>
         <w:sectPr>
           <w:endnotePr>
             <w:numFmt w:val="decimal"/>
@@ -5250,10 +4722,6 @@
     <w:p>
       <w:pPr>
         <w:pStyle w:val="Heading1"/>
-        <w:numPr>
-          <w:ilvl w:val="0"/>
-          <w:numId w:val="0"/>
-        </w:numPr>
         <w:sectPr>
           <w:endnotePr>
             <w:numFmt w:val="decimal"/>
@@ -5291,14 +4759,9 @@
       <w:bookmarkEnd w:id="47"/>
       <w:bookmarkEnd w:id="48"/>
     </w:p>
-    <w:p>
-      <w:pPr>
-        <w:outlineLvl w:val="0"/>
-      </w:pPr>
-    </w:p>
-    <w:p>
-      <w:pPr>
-        <w:outlineLvl w:val="0"/>
+    <w:p/>
+    <w:p>
+      <w:pPr>
         <w:rPr>
           <w:i/>
           <w:iCs/>
@@ -5396,17 +4859,13 @@
     </w:p>
     <w:p>
       <w:pPr>
-        <w:outlineLvl w:val="0"/>
-        <w:rPr>
-          <w:i/>
-          <w:iCs/>
-        </w:rPr>
-      </w:pPr>
-    </w:p>
-    <w:p>
-      <w:pPr>
-        <w:outlineLvl w:val="0"/>
-      </w:pPr>
+        <w:rPr>
+          <w:i/>
+          <w:iCs/>
+        </w:rPr>
+      </w:pPr>
+    </w:p>
+    <w:p>
       <w:r>
         <w:t>However, c</w:t>
       </w:r>
@@ -5551,15 +5010,8 @@
         <w:t xml:space="preserve"> medium in which unstable media takes an aesthetic side.</w:t>
       </w:r>
     </w:p>
-    <w:p>
-      <w:pPr>
-        <w:outlineLvl w:val="0"/>
-      </w:pPr>
-    </w:p>
-    <w:p>
-      <w:pPr>
-        <w:outlineLvl w:val="0"/>
-      </w:pPr>
+    <w:p/>
+    <w:p>
       <w:r>
         <w:t xml:space="preserve">Computer art is relatively new. </w:t>
       </w:r>
@@ -5639,20 +5091,9 @@
         <w:t xml:space="preserve"> practices.</w:t>
       </w:r>
     </w:p>
-    <w:p>
-      <w:pPr>
-        <w:outlineLvl w:val="0"/>
-      </w:pPr>
-    </w:p>
-    <w:p>
-      <w:pPr>
-        <w:outlineLvl w:val="0"/>
-      </w:pPr>
-    </w:p>
-    <w:p>
-      <w:pPr>
-        <w:outlineLvl w:val="0"/>
-      </w:pPr>
+    <w:p/>
+    <w:p/>
+    <w:p>
       <w:r>
         <w:t>I do not intend to develop a Digital Avantgarde theory that fits all t</w:t>
       </w:r>
@@ -5667,9 +5108,6 @@
       </w:r>
     </w:p>
     <w:p>
-      <w:pPr>
-        <w:outlineLvl w:val="0"/>
-      </w:pPr>
       <w:bookmarkStart w:id="49" w:name="_Toc152697415"/>
     </w:p>
     <w:p>
@@ -5699,15 +5137,8 @@
       <w:bookmarkEnd w:id="54"/>
       <w:bookmarkEnd w:id="55"/>
     </w:p>
-    <w:p>
-      <w:pPr>
-        <w:outlineLvl w:val="0"/>
-      </w:pPr>
-    </w:p>
-    <w:p>
-      <w:pPr>
-        <w:outlineLvl w:val="0"/>
-      </w:pPr>
+    <w:p/>
+    <w:p>
       <w:r>
         <w:t>From the beginning of robotics and artificial beings,</w:t>
       </w:r>
@@ -5763,15 +5194,8 @@
         <w:t xml:space="preserve"> summarised as follows. </w:t>
       </w:r>
     </w:p>
-    <w:p>
-      <w:pPr>
-        <w:outlineLvl w:val="0"/>
-      </w:pPr>
-    </w:p>
-    <w:p>
-      <w:pPr>
-        <w:outlineLvl w:val="0"/>
-      </w:pPr>
+    <w:p/>
+    <w:p>
       <w:r>
         <w:t>The gods created Talos</w:t>
       </w:r>
@@ -5875,17 +5299,13 @@
     </w:p>
     <w:p>
       <w:pPr>
-        <w:outlineLvl w:val="0"/>
-        <w:rPr>
-          <w:i/>
-          <w:iCs/>
-        </w:rPr>
-      </w:pPr>
-    </w:p>
-    <w:p>
-      <w:pPr>
-        <w:outlineLvl w:val="0"/>
-      </w:pPr>
+        <w:rPr>
+          <w:i/>
+          <w:iCs/>
+        </w:rPr>
+      </w:pPr>
+    </w:p>
+    <w:p>
       <w:r>
         <w:rPr>
           <w:i/>
@@ -5932,15 +5352,8 @@
         <w:t xml:space="preserve"> </w:t>
       </w:r>
     </w:p>
-    <w:p>
-      <w:pPr>
-        <w:outlineLvl w:val="0"/>
-      </w:pPr>
-    </w:p>
-    <w:p>
-      <w:pPr>
-        <w:outlineLvl w:val="0"/>
-      </w:pPr>
+    <w:p/>
+    <w:p>
       <w:r>
         <w:t xml:space="preserve">In </w:t>
       </w:r>
@@ -5966,24 +5379,13 @@
         <w:t xml:space="preserve"> For the law to apply, robots ought to show servitude to humans.</w:t>
       </w:r>
     </w:p>
-    <w:p>
-      <w:pPr>
-        <w:outlineLvl w:val="0"/>
-      </w:pPr>
-    </w:p>
-    <w:p>
-      <w:pPr>
-        <w:outlineLvl w:val="0"/>
-      </w:pPr>
+    <w:p/>
+    <w:p>
       <w:r>
         <w:t>have become commonplace. Notably, depending on one's physical side of the conflict, media and technology will influence and manipulate our notions of morality and self, our superego and ego, shaping our perception of identity.</w:t>
       </w:r>
     </w:p>
-    <w:p>
-      <w:pPr>
-        <w:outlineLvl w:val="0"/>
-      </w:pPr>
-    </w:p>
+    <w:p/>
     <w:p>
       <w:pPr>
         <w:pStyle w:val="Heading3"/>
@@ -5996,15 +5398,8 @@
       <w:bookmarkEnd w:id="56"/>
       <w:bookmarkEnd w:id="57"/>
     </w:p>
-    <w:p>
-      <w:pPr>
-        <w:outlineLvl w:val="0"/>
-      </w:pPr>
-    </w:p>
-    <w:p>
-      <w:pPr>
-        <w:outlineLvl w:val="0"/>
-      </w:pPr>
+    <w:p/>
+    <w:p>
       <w:r>
         <w:t xml:space="preserve">Another crucial aspect tied to the rise of hypermediality in shaping our perception of the world is that the term "world" is no longer confined solely to the </w:t>
       </w:r>
@@ -6072,215 +5467,188 @@
         <w:t xml:space="preserve">w </w:t>
       </w:r>
       <w:r>
-        <w:t>inspiration from the well-acclaimed film “Ghost in the Shell” (</w:t>
+        <w:t>inspiration from the well-acclaimed film “Ghost in the Shell” (Oshii, 1995)</w:t>
+      </w:r>
+      <w:r>
+        <w:t xml:space="preserve"> and the associated franchise</w:t>
+      </w:r>
+      <w:r>
+        <w:t xml:space="preserve"> to explore this</w:t>
+      </w:r>
+      <w:r>
+        <w:t>.</w:t>
+      </w:r>
+    </w:p>
+    <w:p/>
+    <w:p>
+      <w:pPr>
+        <w:rPr>
+          <w:lang w:val="en-US"/>
+        </w:rPr>
+      </w:pPr>
+      <w:r>
+        <w:rPr>
+          <w:lang w:val="en-US"/>
+        </w:rPr>
+        <w:t>The core of</w:t>
+      </w:r>
+      <w:r>
+        <w:rPr>
+          <w:lang w:val="en-US"/>
+        </w:rPr>
+        <w:t xml:space="preserve"> </w:t>
+      </w:r>
+      <w:r>
+        <w:rPr>
+          <w:lang w:val="en-US"/>
+        </w:rPr>
+        <w:t xml:space="preserve">the </w:t>
+      </w:r>
+      <w:r>
+        <w:rPr>
+          <w:lang w:val="en-US"/>
+        </w:rPr>
+        <w:t xml:space="preserve">plot of the first film is </w:t>
+      </w:r>
+      <w:r>
+        <w:rPr>
+          <w:lang w:val="en-US"/>
+        </w:rPr>
+        <w:t xml:space="preserve">as follows: </w:t>
+      </w:r>
+    </w:p>
+    <w:p>
+      <w:pPr>
+        <w:rPr>
+          <w:lang w:val="en-US"/>
+        </w:rPr>
+      </w:pPr>
+    </w:p>
+    <w:p>
+      <w:pPr>
+        <w:rPr>
+          <w:lang w:val="en-US"/>
+        </w:rPr>
+      </w:pPr>
+      <w:r>
+        <w:rPr>
+          <w:lang w:val="en-US"/>
+        </w:rPr>
+        <w:t xml:space="preserve">"Ghost in the Shell" is </w:t>
+      </w:r>
+      <w:r>
+        <w:rPr>
+          <w:lang w:val="en-US"/>
+        </w:rPr>
+        <w:t>s</w:t>
+      </w:r>
+      <w:r>
+        <w:rPr>
+          <w:lang w:val="en-US"/>
+        </w:rPr>
+        <w:t xml:space="preserve">et in a futuristic cyberpunk world, </w:t>
+      </w:r>
+      <w:r>
+        <w:rPr>
+          <w:lang w:val="en-US"/>
+        </w:rPr>
+        <w:t xml:space="preserve">where mechanical augmentation is not the </w:t>
+      </w:r>
+      <w:r>
+        <w:rPr>
+          <w:lang w:val="en-US"/>
+        </w:rPr>
+        <w:t>exception but the norm. T</w:t>
+      </w:r>
+      <w:r>
+        <w:rPr>
+          <w:lang w:val="en-US"/>
+        </w:rPr>
+        <w:t xml:space="preserve">he story revolves around Major Motoko Kusanagi, a cyborg policewoman, and her partner, </w:t>
       </w:r>
       <w:proofErr w:type="spellStart"/>
       <w:r>
-        <w:t>Oshii</w:t>
+        <w:rPr>
+          <w:lang w:val="en-US"/>
+        </w:rPr>
+        <w:t>Batou</w:t>
       </w:r>
       <w:proofErr w:type="spellEnd"/>
       <w:r>
-        <w:t>, 1995)</w:t>
-      </w:r>
-      <w:r>
-        <w:t xml:space="preserve"> and the associated franchise</w:t>
-      </w:r>
-      <w:r>
-        <w:t xml:space="preserve"> to explore this</w:t>
-      </w:r>
-      <w:r>
+        <w:rPr>
+          <w:lang w:val="en-US"/>
+        </w:rPr>
+        <w:t xml:space="preserve">, </w:t>
+      </w:r>
+      <w:r>
+        <w:rPr>
+          <w:lang w:val="en-US"/>
+        </w:rPr>
+        <w:t>also a cyborg</w:t>
+      </w:r>
+      <w:r>
+        <w:rPr>
+          <w:lang w:val="en-US"/>
+        </w:rPr>
+        <w:t>. They are part of Section 9, a special operations unit tasked with apprehending a mysterious hacker</w:t>
+      </w:r>
+      <w:r>
+        <w:rPr>
+          <w:lang w:val="en-US"/>
+        </w:rPr>
+        <w:t>, the</w:t>
+      </w:r>
+      <w:r>
+        <w:rPr>
+          <w:lang w:val="en-US"/>
+        </w:rPr>
+        <w:t xml:space="preserve"> Puppet Master</w:t>
+      </w:r>
+      <w:r>
+        <w:rPr>
+          <w:lang w:val="en-US"/>
+        </w:rPr>
+        <w:t xml:space="preserve">, or </w:t>
+      </w:r>
+      <w:r>
+        <w:rPr>
+          <w:lang w:val="en-US"/>
+        </w:rPr>
+        <w:t>Project</w:t>
+      </w:r>
+      <w:r>
+        <w:rPr>
+          <w:lang w:val="en-US"/>
+        </w:rPr>
+        <w:t xml:space="preserve"> 2501</w:t>
+      </w:r>
+      <w:r>
+        <w:rPr>
+          <w:lang w:val="en-US"/>
+        </w:rPr>
         <w:t>.</w:t>
       </w:r>
     </w:p>
     <w:p>
       <w:pPr>
-        <w:outlineLvl w:val="0"/>
-      </w:pPr>
-    </w:p>
-    <w:p>
-      <w:pPr>
-        <w:outlineLvl w:val="0"/>
         <w:rPr>
           <w:lang w:val="en-US"/>
         </w:rPr>
       </w:pPr>
+    </w:p>
+    <w:p>
+      <w:r>
+        <w:t>transcend its existence</w:t>
+      </w:r>
       <w:r>
         <w:rPr>
           <w:lang w:val="en-US"/>
         </w:rPr>
-        <w:t>The core of</w:t>
-      </w:r>
-      <w:r>
-        <w:rPr>
-          <w:lang w:val="en-US"/>
-        </w:rPr>
-        <w:t xml:space="preserve"> </w:t>
-      </w:r>
-      <w:r>
-        <w:rPr>
-          <w:lang w:val="en-US"/>
-        </w:rPr>
-        <w:t xml:space="preserve">the </w:t>
-      </w:r>
-      <w:r>
-        <w:rPr>
-          <w:lang w:val="en-US"/>
-        </w:rPr>
-        <w:t xml:space="preserve">plot of the first film is </w:t>
-      </w:r>
-      <w:r>
-        <w:rPr>
-          <w:lang w:val="en-US"/>
-        </w:rPr>
-        <w:t xml:space="preserve">as follows: </w:t>
-      </w:r>
-    </w:p>
-    <w:p>
-      <w:pPr>
-        <w:outlineLvl w:val="0"/>
-        <w:rPr>
-          <w:lang w:val="en-US"/>
-        </w:rPr>
-      </w:pPr>
-    </w:p>
-    <w:p>
-      <w:pPr>
-        <w:outlineLvl w:val="0"/>
-        <w:rPr>
-          <w:lang w:val="en-US"/>
-        </w:rPr>
-      </w:pPr>
-      <w:r>
-        <w:rPr>
-          <w:lang w:val="en-US"/>
-        </w:rPr>
-        <w:t xml:space="preserve">"Ghost in the Shell" is </w:t>
-      </w:r>
-      <w:r>
-        <w:rPr>
-          <w:lang w:val="en-US"/>
-        </w:rPr>
-        <w:t>s</w:t>
-      </w:r>
-      <w:r>
-        <w:rPr>
-          <w:lang w:val="en-US"/>
-        </w:rPr>
-        <w:t xml:space="preserve">et in a futuristic cyberpunk world, </w:t>
-      </w:r>
-      <w:r>
-        <w:rPr>
-          <w:lang w:val="en-US"/>
-        </w:rPr>
-        <w:t xml:space="preserve">where mechanical augmentation is not the </w:t>
-      </w:r>
-      <w:r>
-        <w:rPr>
-          <w:lang w:val="en-US"/>
-        </w:rPr>
-        <w:t>exception but the norm. T</w:t>
-      </w:r>
-      <w:r>
-        <w:rPr>
-          <w:lang w:val="en-US"/>
-        </w:rPr>
-        <w:t xml:space="preserve">he story revolves around Major Motoko Kusanagi, a cyborg policewoman, and her partner, </w:t>
-      </w:r>
-      <w:proofErr w:type="spellStart"/>
-      <w:r>
-        <w:rPr>
-          <w:lang w:val="en-US"/>
-        </w:rPr>
-        <w:t>Batou</w:t>
-      </w:r>
-      <w:proofErr w:type="spellEnd"/>
-      <w:r>
-        <w:rPr>
-          <w:lang w:val="en-US"/>
-        </w:rPr>
-        <w:t xml:space="preserve">, </w:t>
-      </w:r>
-      <w:r>
-        <w:rPr>
-          <w:lang w:val="en-US"/>
-        </w:rPr>
-        <w:t>also a cyborg</w:t>
-      </w:r>
-      <w:r>
-        <w:rPr>
-          <w:lang w:val="en-US"/>
-        </w:rPr>
-        <w:t>. They are part of Section 9, a special operations unit tasked with apprehending a mysterious hacker</w:t>
-      </w:r>
-      <w:r>
-        <w:rPr>
-          <w:lang w:val="en-US"/>
-        </w:rPr>
-        <w:t>, the</w:t>
-      </w:r>
-      <w:r>
-        <w:rPr>
-          <w:lang w:val="en-US"/>
-        </w:rPr>
-        <w:t xml:space="preserve"> Puppet Master</w:t>
-      </w:r>
-      <w:r>
-        <w:rPr>
-          <w:lang w:val="en-US"/>
-        </w:rPr>
-        <w:t xml:space="preserve">, or </w:t>
-      </w:r>
-      <w:r>
-        <w:rPr>
-          <w:lang w:val="en-US"/>
-        </w:rPr>
-        <w:t>Project</w:t>
-      </w:r>
-      <w:r>
-        <w:rPr>
-          <w:lang w:val="en-US"/>
-        </w:rPr>
-        <w:t xml:space="preserve"> 2501</w:t>
-      </w:r>
-      <w:r>
-        <w:rPr>
-          <w:lang w:val="en-US"/>
-        </w:rPr>
         <w:t>.</w:t>
       </w:r>
     </w:p>
-    <w:p>
-      <w:pPr>
-        <w:outlineLvl w:val="0"/>
-        <w:rPr>
-          <w:lang w:val="en-US"/>
-        </w:rPr>
-      </w:pPr>
-    </w:p>
-    <w:p>
-      <w:pPr>
-        <w:outlineLvl w:val="0"/>
-      </w:pPr>
-      <w:r>
-        <w:t>transcend its existence</w:t>
-      </w:r>
-      <w:r>
-        <w:rPr>
-          <w:lang w:val="en-US"/>
-        </w:rPr>
-        <w:t>.</w:t>
-      </w:r>
-    </w:p>
-    <w:p>
-      <w:pPr>
-        <w:outlineLvl w:val="0"/>
-      </w:pPr>
-    </w:p>
-    <w:p>
-      <w:pPr>
-        <w:outlineLvl w:val="0"/>
-      </w:pPr>
-    </w:p>
+    <w:p/>
+    <w:p/>
     <w:p>
       <w:pPr>
         <w:pStyle w:val="Heading3"/>
@@ -6293,15 +5661,8 @@
       <w:bookmarkEnd w:id="58"/>
       <w:bookmarkEnd w:id="59"/>
     </w:p>
-    <w:p>
-      <w:pPr>
-        <w:outlineLvl w:val="0"/>
-      </w:pPr>
-    </w:p>
-    <w:p>
-      <w:pPr>
-        <w:outlineLvl w:val="0"/>
-      </w:pPr>
+    <w:p/>
+    <w:p>
       <w:r>
         <w:t>In 1995</w:t>
       </w:r>
@@ -6351,16 +5712,8 @@
         <w:t xml:space="preserve">. </w:t>
       </w:r>
     </w:p>
-    <w:p>
-      <w:pPr>
-        <w:outlineLvl w:val="0"/>
-      </w:pPr>
-    </w:p>
-    <w:p>
-      <w:pPr>
-        <w:spacing w:line="259" w:lineRule="auto"/>
-        <w:outlineLvl w:val="0"/>
-      </w:pPr>
+    <w:p/>
+    <w:p>
       <w:r>
         <w:t xml:space="preserve">In this perspective, we could rephrase </w:t>
       </w:r>
@@ -6424,20 +5777,9 @@
         <w:t xml:space="preserve"> interactions with other humans are mediated by technology. </w:t>
       </w:r>
     </w:p>
-    <w:p>
-      <w:pPr>
-        <w:outlineLvl w:val="0"/>
-      </w:pPr>
-    </w:p>
-    <w:p>
-      <w:pPr>
-        <w:outlineLvl w:val="0"/>
-      </w:pPr>
-    </w:p>
-    <w:p>
-      <w:pPr>
-        <w:outlineLvl w:val="0"/>
-      </w:pPr>
+    <w:p/>
+    <w:p/>
+    <w:p>
       <w:r>
         <w:t>All this illustrates how computers are changing our reality in a b</w:t>
       </w:r>
@@ -6460,11 +5802,7 @@
         <w:t xml:space="preserve"> art objects. </w:t>
       </w:r>
     </w:p>
-    <w:p>
-      <w:pPr>
-        <w:outlineLvl w:val="0"/>
-      </w:pPr>
-    </w:p>
+    <w:p/>
     <w:p>
       <w:pPr>
         <w:pStyle w:val="Heading2"/>
@@ -6492,15 +5830,8 @@
       <w:bookmarkEnd w:id="66"/>
       <w:bookmarkEnd w:id="67"/>
     </w:p>
-    <w:p>
-      <w:pPr>
-        <w:outlineLvl w:val="0"/>
-      </w:pPr>
-    </w:p>
-    <w:p>
-      <w:pPr>
-        <w:outlineLvl w:val="0"/>
-      </w:pPr>
+    <w:p/>
+    <w:p>
       <w:r>
         <w:t>Before the upcoming of computers, art objects had a very clear physical component. A painting has a frame</w:t>
       </w:r>
@@ -6579,15 +5910,8 @@
         <w:t xml:space="preserve">. </w:t>
       </w:r>
     </w:p>
-    <w:p>
-      <w:pPr>
-        <w:outlineLvl w:val="0"/>
-      </w:pPr>
-    </w:p>
-    <w:p>
-      <w:pPr>
-        <w:outlineLvl w:val="0"/>
-      </w:pPr>
+    <w:p/>
+    <w:p>
       <w:r>
         <w:t>In this section</w:t>
       </w:r>
@@ -6643,26 +5967,28 @@
         <w:t xml:space="preserve"> there is no need for a physical object.</w:t>
       </w:r>
     </w:p>
-    <w:p>
-      <w:pPr>
-        <w:outlineLvl w:val="0"/>
-      </w:pPr>
-    </w:p>
-    <w:p>
-      <w:pPr>
-        <w:outlineLvl w:val="0"/>
-        <w:rPr>
-          <w:i/>
-          <w:iCs/>
-        </w:rPr>
-      </w:pPr>
+    <w:p/>
+    <w:p>
+      <w:pPr>
+        <w:rPr>
+          <w:i/>
+          <w:iCs/>
+        </w:rPr>
+      </w:pPr>
+      <w:r>
+        <w:rPr>
+          <w:i/>
+          <w:iCs/>
+        </w:rPr>
+        <w:t xml:space="preserve">are made… …A new generation of electronic artists has turned to code as fertile ground for conceptual and formal experimentation, simultaneously providing a pragmatic framework </w:t>
+      </w:r>
       <w:r>
         <w:rPr>
           <w:i/>
           <w:iCs/>
         </w:rPr>
         <w:lastRenderedPageBreak/>
-        <w:t>are made… …A new generation of electronic artists has turned to code as fertile ground for conceptual and formal experimentation, simultaneously providing a pragmatic framework for computational creativity and a theoretical context for the created artwork.”</w:t>
+        <w:t>for computational creativity and a theoretical context for the created artwork.”</w:t>
       </w:r>
       <w:sdt>
         <w:sdtPr>
@@ -6721,7 +6047,6 @@
     </w:p>
     <w:p>
       <w:pPr>
-        <w:outlineLvl w:val="0"/>
         <w:rPr>
           <w:i/>
           <w:iCs/>
@@ -6746,15 +6071,8 @@
       <w:bookmarkEnd w:id="71"/>
       <w:bookmarkEnd w:id="72"/>
     </w:p>
-    <w:p>
-      <w:pPr>
-        <w:outlineLvl w:val="0"/>
-      </w:pPr>
-    </w:p>
-    <w:p>
-      <w:pPr>
-        <w:outlineLvl w:val="0"/>
-      </w:pPr>
+    <w:p/>
+    <w:p>
       <w:r>
         <w:t>This section presents</w:t>
       </w:r>
@@ -6789,19 +6107,10 @@
         <w:t xml:space="preserve"> Those are:</w:t>
       </w:r>
     </w:p>
-    <w:p>
-      <w:pPr>
-        <w:outlineLvl w:val="0"/>
-      </w:pPr>
-    </w:p>
+    <w:p/>
     <w:p>
       <w:pPr>
         <w:pStyle w:val="ListParagraph"/>
-        <w:numPr>
-          <w:ilvl w:val="0"/>
-          <w:numId w:val="23"/>
-        </w:numPr>
-        <w:outlineLvl w:val="0"/>
       </w:pPr>
       <w:r>
         <w:t>Embracement of remediation,</w:t>
@@ -6810,11 +6119,6 @@
     <w:p>
       <w:pPr>
         <w:pStyle w:val="ListParagraph"/>
-        <w:numPr>
-          <w:ilvl w:val="0"/>
-          <w:numId w:val="23"/>
-        </w:numPr>
-        <w:outlineLvl w:val="0"/>
       </w:pPr>
       <w:r>
         <w:t>Conversation with the machine</w:t>
@@ -6826,11 +6130,6 @@
     <w:p>
       <w:pPr>
         <w:pStyle w:val="ListParagraph"/>
-        <w:numPr>
-          <w:ilvl w:val="0"/>
-          <w:numId w:val="23"/>
-        </w:numPr>
-        <w:outlineLvl w:val="0"/>
       </w:pPr>
       <w:r>
         <w:t xml:space="preserve">Technical </w:t>
@@ -6843,17 +6142,11 @@
       </w:r>
     </w:p>
     <w:p>
-      <w:pPr>
-        <w:outlineLvl w:val="0"/>
-      </w:pPr>
-      <w:r>
-        <w:t xml:space="preserve"> </w:t>
-      </w:r>
-    </w:p>
-    <w:p>
-      <w:pPr>
-        <w:outlineLvl w:val="0"/>
-      </w:pPr>
+      <w:r>
+        <w:t xml:space="preserve"> </w:t>
+      </w:r>
+    </w:p>
+    <w:p>
       <w:r>
         <w:t>We chose th</w:t>
       </w:r>
@@ -6939,11 +6232,7 @@
         <w:t xml:space="preserve"> </w:t>
       </w:r>
     </w:p>
-    <w:p>
-      <w:pPr>
-        <w:outlineLvl w:val="0"/>
-      </w:pPr>
-    </w:p>
+    <w:p/>
     <w:p>
       <w:pPr>
         <w:pStyle w:val="Heading4"/>
@@ -6952,15 +6241,8 @@
         <w:t>Embracing remediation</w:t>
       </w:r>
     </w:p>
-    <w:p>
-      <w:pPr>
-        <w:outlineLvl w:val="0"/>
-      </w:pPr>
-    </w:p>
-    <w:p>
-      <w:pPr>
-        <w:outlineLvl w:val="0"/>
-      </w:pPr>
+    <w:p/>
+    <w:p>
       <w:r>
         <w:t xml:space="preserve">Making digital art implies the use of a computer. A computer is usually a </w:t>
       </w:r>
@@ -7024,20 +6306,9 @@
         <w:t xml:space="preserve"> a printer.</w:t>
       </w:r>
     </w:p>
-    <w:p>
-      <w:pPr>
-        <w:outlineLvl w:val="0"/>
-      </w:pPr>
-    </w:p>
-    <w:p>
-      <w:pPr>
-        <w:outlineLvl w:val="0"/>
-      </w:pPr>
-    </w:p>
-    <w:p>
-      <w:pPr>
-        <w:outlineLvl w:val="0"/>
-      </w:pPr>
+    <w:p/>
+    <w:p/>
+    <w:p>
       <w:r>
         <w:t xml:space="preserve">In Section </w:t>
       </w:r>
@@ -7071,7 +6342,6 @@
     </w:p>
     <w:p>
       <w:pPr>
-        <w:outlineLvl w:val="0"/>
         <w:rPr>
           <w:i/>
           <w:iCs/>
@@ -7090,17 +6360,13 @@
     </w:p>
     <w:p>
       <w:pPr>
-        <w:outlineLvl w:val="0"/>
-        <w:rPr>
-          <w:i/>
-          <w:iCs/>
-        </w:rPr>
-      </w:pPr>
-    </w:p>
-    <w:p>
-      <w:pPr>
-        <w:outlineLvl w:val="0"/>
-      </w:pPr>
+        <w:rPr>
+          <w:i/>
+          <w:iCs/>
+        </w:rPr>
+      </w:pPr>
+    </w:p>
+    <w:p>
       <w:r>
         <w:t>Th</w:t>
       </w:r>
@@ -7132,15 +6398,8 @@
         <w:t xml:space="preserve">the avantgarde perspective. Namely, the difference between the “digital artist” and the “software engineer” becomes very diffuse. </w:t>
       </w:r>
     </w:p>
-    <w:p>
-      <w:pPr>
-        <w:outlineLvl w:val="0"/>
-      </w:pPr>
-    </w:p>
-    <w:p>
-      <w:pPr>
-        <w:outlineLvl w:val="0"/>
-      </w:pPr>
+    <w:p/>
+    <w:p>
       <w:r>
         <w:t xml:space="preserve">This </w:t>
       </w:r>
@@ -7254,15 +6513,8 @@
         <w:t xml:space="preserve"> we present three arguments for this.</w:t>
       </w:r>
     </w:p>
-    <w:p>
-      <w:pPr>
-        <w:outlineLvl w:val="0"/>
-      </w:pPr>
-    </w:p>
-    <w:p>
-      <w:pPr>
-        <w:outlineLvl w:val="0"/>
-      </w:pPr>
+    <w:p/>
+    <w:p>
       <w:r>
         <w:t xml:space="preserve">A first argument </w:t>
       </w:r>
@@ -7321,25 +6573,17 @@
         <w:t xml:space="preserve"> of this, using technology as an artistic medium requires the artist to have the craftmanship to hack the machine to do something it was not intended to do. </w:t>
       </w:r>
     </w:p>
-    <w:p>
-      <w:pPr>
-        <w:outlineLvl w:val="0"/>
-      </w:pPr>
-    </w:p>
-    <w:p>
-      <w:pPr>
-        <w:outlineLvl w:val="0"/>
-      </w:pPr>
-    </w:p>
-    <w:p>
-      <w:pPr>
-        <w:outlineLvl w:val="0"/>
-        <w:rPr>
-          <w:i/>
-          <w:iCs/>
-        </w:rPr>
-      </w:pPr>
-      <w:r>
+    <w:p/>
+    <w:p/>
+    <w:p>
+      <w:pPr>
+        <w:rPr>
+          <w:i/>
+          <w:iCs/>
+        </w:rPr>
+      </w:pPr>
+      <w:r>
+        <w:lastRenderedPageBreak/>
         <w:t>Timo Hoogland created a progra</w:t>
       </w:r>
       <w:r>
@@ -7458,11 +6702,7 @@
         </w:sdtContent>
       </w:sdt>
     </w:p>
-    <w:p>
-      <w:pPr>
-        <w:outlineLvl w:val="0"/>
-      </w:pPr>
-    </w:p>
+    <w:p/>
     <w:p>
       <w:pPr>
         <w:pStyle w:val="Heading3"/>
@@ -7490,15 +6730,8 @@
       <w:bookmarkEnd w:id="80"/>
       <w:bookmarkEnd w:id="81"/>
     </w:p>
-    <w:p>
-      <w:pPr>
-        <w:outlineLvl w:val="0"/>
-      </w:pPr>
-    </w:p>
-    <w:p>
-      <w:pPr>
-        <w:outlineLvl w:val="0"/>
-      </w:pPr>
+    <w:p/>
+    <w:p>
       <w:r>
         <w:t>Here</w:t>
       </w:r>
@@ -7569,15 +6802,8 @@
         <w:t>machine.</w:t>
       </w:r>
     </w:p>
-    <w:p>
-      <w:pPr>
-        <w:outlineLvl w:val="0"/>
-      </w:pPr>
-    </w:p>
-    <w:p>
-      <w:pPr>
-        <w:outlineLvl w:val="0"/>
-      </w:pPr>
+    <w:p/>
+    <w:p>
       <w:r>
         <w:rPr>
           <w:i/>
@@ -7656,11 +6882,7 @@
         </w:sdtContent>
       </w:sdt>
     </w:p>
-    <w:p>
-      <w:pPr>
-        <w:outlineLvl w:val="0"/>
-      </w:pPr>
-    </w:p>
+    <w:p/>
     <w:p>
       <w:pPr>
         <w:pStyle w:val="Heading2"/>
@@ -7689,15 +6911,8 @@
       <w:bookmarkEnd w:id="90"/>
       <w:bookmarkEnd w:id="91"/>
     </w:p>
-    <w:p>
-      <w:pPr>
-        <w:outlineLvl w:val="0"/>
-      </w:pPr>
-    </w:p>
-    <w:p>
-      <w:pPr>
-        <w:outlineLvl w:val="0"/>
-      </w:pPr>
+    <w:p/>
+    <w:p>
       <w:r>
         <w:t>In the previous section</w:t>
       </w:r>
@@ -7747,11 +6962,7 @@
         <w:t xml:space="preserve"> we will go deeper into those differences.</w:t>
       </w:r>
     </w:p>
-    <w:p>
-      <w:pPr>
-        <w:outlineLvl w:val="0"/>
-      </w:pPr>
-    </w:p>
+    <w:p/>
     <w:p>
       <w:pPr>
         <w:pStyle w:val="Heading3"/>
@@ -7767,15 +6978,8 @@
         <w:t>.</w:t>
       </w:r>
     </w:p>
-    <w:p>
-      <w:pPr>
-        <w:outlineLvl w:val="0"/>
-      </w:pPr>
-    </w:p>
-    <w:p>
-      <w:pPr>
-        <w:outlineLvl w:val="0"/>
-      </w:pPr>
+    <w:p/>
+    <w:p>
       <w:r>
         <w:t xml:space="preserve">To illustrate </w:t>
       </w:r>
@@ -7827,15 +7031,8 @@
         <w:t xml:space="preserve"> from there.</w:t>
       </w:r>
     </w:p>
-    <w:p>
-      <w:pPr>
-        <w:outlineLvl w:val="0"/>
-      </w:pPr>
-    </w:p>
-    <w:p>
-      <w:pPr>
-        <w:outlineLvl w:val="0"/>
-      </w:pPr>
+    <w:p/>
+    <w:p>
       <w:r>
         <w:t>We will</w:t>
       </w:r>
@@ -7843,11 +7040,7 @@
         <w:t xml:space="preserve"> address these questions in the following section.</w:t>
       </w:r>
     </w:p>
-    <w:p>
-      <w:pPr>
-        <w:outlineLvl w:val="0"/>
-      </w:pPr>
-    </w:p>
+    <w:p/>
     <w:p>
       <w:pPr>
         <w:pStyle w:val="Heading4"/>
@@ -7862,15 +7055,8 @@
         <w:t xml:space="preserve"> or is it art?</w:t>
       </w:r>
     </w:p>
-    <w:p>
-      <w:pPr>
-        <w:outlineLvl w:val="0"/>
-      </w:pPr>
-    </w:p>
-    <w:p>
-      <w:pPr>
-        <w:outlineLvl w:val="0"/>
-      </w:pPr>
+    <w:p/>
+    <w:p>
       <w:r>
         <w:t xml:space="preserve">In Section </w:t>
       </w:r>
@@ -8006,15 +7192,8 @@
         <w:t xml:space="preserve">. </w:t>
       </w:r>
     </w:p>
-    <w:p>
-      <w:pPr>
-        <w:outlineLvl w:val="0"/>
-      </w:pPr>
-    </w:p>
-    <w:p>
-      <w:pPr>
-        <w:outlineLvl w:val="0"/>
-      </w:pPr>
+    <w:p/>
+    <w:p>
       <w:r>
         <w:t xml:space="preserve">t is just a </w:t>
       </w:r>
@@ -8031,11 +7210,7 @@
         <w:t>That is just a pretty bird in a cage.</w:t>
       </w:r>
     </w:p>
-    <w:p>
-      <w:pPr>
-        <w:outlineLvl w:val="0"/>
-      </w:pPr>
-    </w:p>
+    <w:p/>
     <w:p>
       <w:pPr>
         <w:pStyle w:val="Heading3"/>
@@ -8053,15 +7228,8 @@
       <w:bookmarkEnd w:id="96"/>
       <w:bookmarkEnd w:id="97"/>
     </w:p>
-    <w:p>
-      <w:pPr>
-        <w:outlineLvl w:val="0"/>
-      </w:pPr>
-    </w:p>
-    <w:p>
-      <w:pPr>
-        <w:outlineLvl w:val="0"/>
-      </w:pPr>
+    <w:p/>
+    <w:p>
       <w:r>
         <w:t xml:space="preserve">In this chapter, we have illustrated how digital art </w:t>
       </w:r>
@@ -8223,14 +7391,9 @@
         <w:t xml:space="preserve"> I have extracted the parts of the manifesto that most illustrate this divergence:</w:t>
       </w:r>
     </w:p>
-    <w:p>
-      <w:pPr>
-        <w:outlineLvl w:val="0"/>
-      </w:pPr>
-    </w:p>
-    <w:p>
-      <w:pPr>
-        <w:outlineLvl w:val="0"/>
+    <w:p/>
+    <w:p>
+      <w:pPr>
         <w:rPr>
           <w:i/>
           <w:iCs/>
@@ -8246,7 +7409,6 @@
     </w:p>
     <w:p>
       <w:pPr>
-        <w:outlineLvl w:val="0"/>
         <w:rPr>
           <w:i/>
           <w:iCs/>
@@ -8260,14 +7422,9 @@
         <w:t>WE WANT NEW ART AND A NEW AUDIENCE…</w:t>
       </w:r>
     </w:p>
-    <w:p>
-      <w:pPr>
-        <w:outlineLvl w:val="0"/>
-      </w:pPr>
-    </w:p>
-    <w:p>
-      <w:pPr>
-        <w:outlineLvl w:val="0"/>
+    <w:p/>
+    <w:p>
+      <w:pPr>
         <w:rPr>
           <w:i/>
           <w:iCs/>
@@ -8283,16 +7440,14 @@
     </w:p>
     <w:p>
       <w:pPr>
-        <w:outlineLvl w:val="0"/>
-        <w:rPr>
-          <w:i/>
-          <w:iCs/>
-        </w:rPr>
-      </w:pPr>
-    </w:p>
-    <w:p>
-      <w:pPr>
-        <w:outlineLvl w:val="0"/>
+        <w:rPr>
+          <w:i/>
+          <w:iCs/>
+        </w:rPr>
+      </w:pPr>
+    </w:p>
+    <w:p>
+      <w:pPr>
         <w:rPr>
           <w:i/>
           <w:iCs/>
@@ -8308,17 +7463,13 @@
     </w:p>
     <w:p>
       <w:pPr>
-        <w:outlineLvl w:val="0"/>
-        <w:rPr>
-          <w:i/>
-          <w:iCs/>
-        </w:rPr>
-      </w:pPr>
-    </w:p>
-    <w:p>
-      <w:pPr>
-        <w:outlineLvl w:val="0"/>
-      </w:pPr>
+        <w:rPr>
+          <w:i/>
+          <w:iCs/>
+        </w:rPr>
+      </w:pPr>
+    </w:p>
+    <w:p>
       <w:r>
         <w:t>use</w:t>
       </w:r>
@@ -8340,7 +7491,6 @@
     </w:p>
     <w:p>
       <w:pPr>
-        <w:outlineLvl w:val="0"/>
         <w:sectPr>
           <w:endnotePr>
             <w:numFmt w:val="decimal"/>
@@ -8354,7 +7504,6 @@
     </w:p>
     <w:p>
       <w:pPr>
-        <w:outlineLvl w:val="0"/>
         <w:sectPr>
           <w:endnotePr>
             <w:numFmt w:val="decimal"/>
@@ -8388,15 +7537,8 @@
       <w:bookmarkEnd w:id="103"/>
       <w:bookmarkEnd w:id="104"/>
     </w:p>
-    <w:p>
-      <w:pPr>
-        <w:outlineLvl w:val="0"/>
-      </w:pPr>
-    </w:p>
-    <w:p>
-      <w:pPr>
-        <w:outlineLvl w:val="0"/>
-      </w:pPr>
+    <w:p/>
+    <w:p>
       <w:r>
         <w:t xml:space="preserve">One of the practical and conceptual challenges digital creative practice has </w:t>
       </w:r>
@@ -8407,15 +7549,8 @@
         <w:t xml:space="preserve"> into the picture is that of originality or reproducibility. </w:t>
       </w:r>
     </w:p>
-    <w:p>
-      <w:pPr>
-        <w:outlineLvl w:val="0"/>
-      </w:pPr>
-    </w:p>
-    <w:p>
-      <w:pPr>
-        <w:outlineLvl w:val="0"/>
-      </w:pPr>
+    <w:p/>
+    <w:p>
       <w:r>
         <w:t>In digital art, replicability is not a flaw but a feature. Internet pioneer Steward Brand c</w:t>
       </w:r>
@@ -8464,20 +7599,9 @@
         <w:t xml:space="preserve">. </w:t>
       </w:r>
     </w:p>
-    <w:p>
-      <w:pPr>
-        <w:outlineLvl w:val="0"/>
-      </w:pPr>
-    </w:p>
-    <w:p>
-      <w:pPr>
-        <w:outlineLvl w:val="0"/>
-      </w:pPr>
-    </w:p>
-    <w:p>
-      <w:pPr>
-        <w:outlineLvl w:val="0"/>
-      </w:pPr>
+    <w:p/>
+    <w:p/>
+    <w:p>
       <w:r>
         <w:t>Even more</w:t>
       </w:r>
@@ -8522,11 +7646,7 @@
         <w:t xml:space="preserve"> </w:t>
       </w:r>
     </w:p>
-    <w:p>
-      <w:pPr>
-        <w:outlineLvl w:val="0"/>
-      </w:pPr>
-    </w:p>
+    <w:p/>
     <w:p>
       <w:pPr>
         <w:pStyle w:val="Heading2"/>
@@ -8545,15 +7665,8 @@
       <w:bookmarkEnd w:id="108"/>
       <w:bookmarkEnd w:id="109"/>
     </w:p>
-    <w:p>
-      <w:pPr>
-        <w:outlineLvl w:val="0"/>
-      </w:pPr>
-    </w:p>
-    <w:p>
-      <w:pPr>
-        <w:outlineLvl w:val="0"/>
-      </w:pPr>
+    <w:p/>
+    <w:p>
       <w:r>
         <w:t xml:space="preserve">Before going deeper into </w:t>
       </w:r>
@@ -8579,15 +7692,8 @@
         <w:t xml:space="preserve">s look back to traditional arts. </w:t>
       </w:r>
     </w:p>
-    <w:p>
-      <w:pPr>
-        <w:outlineLvl w:val="0"/>
-      </w:pPr>
-    </w:p>
-    <w:p>
-      <w:pPr>
-        <w:outlineLvl w:val="0"/>
-      </w:pPr>
+    <w:p/>
+    <w:p>
       <w:r>
         <w:t xml:space="preserve">Already in 1935, Walter Benjamin </w:t>
       </w:r>
@@ -8633,14 +7739,9 @@
         <w:t>how machines would influence creative practice.</w:t>
       </w:r>
     </w:p>
-    <w:p>
-      <w:pPr>
-        <w:outlineLvl w:val="0"/>
-      </w:pPr>
-    </w:p>
-    <w:p>
-      <w:pPr>
-        <w:outlineLvl w:val="0"/>
+    <w:p/>
+    <w:p>
+      <w:pPr>
         <w:rPr>
           <w:i/>
           <w:iCs/>
@@ -8688,15 +7789,8 @@
       <w:bookmarkEnd w:id="111"/>
       <w:bookmarkEnd w:id="112"/>
     </w:p>
-    <w:p>
-      <w:pPr>
-        <w:outlineLvl w:val="0"/>
-      </w:pPr>
-    </w:p>
-    <w:p>
-      <w:pPr>
-        <w:outlineLvl w:val="0"/>
-      </w:pPr>
+    <w:p/>
+    <w:p>
       <w:r>
         <w:t xml:space="preserve">This thesis began with a personal exploration, seeking to </w:t>
       </w:r>
@@ -8723,28 +7817,14 @@
         <w:t xml:space="preserve">. </w:t>
       </w:r>
     </w:p>
-    <w:p>
-      <w:pPr>
-        <w:outlineLvl w:val="0"/>
-      </w:pPr>
-    </w:p>
-    <w:p>
-      <w:pPr>
-        <w:outlineLvl w:val="0"/>
-      </w:pPr>
+    <w:p/>
+    <w:p>
       <w:r>
         <w:t>WE WANT NEW ART AND A NEW AUDIENCE."</w:t>
       </w:r>
     </w:p>
-    <w:p>
-      <w:pPr>
-        <w:outlineLvl w:val="0"/>
-      </w:pPr>
-    </w:p>
-    <w:p>
-      <w:pPr>
-        <w:outlineLvl w:val="0"/>
-      </w:pPr>
+    <w:p/>
+    <w:p>
       <w:r>
         <w:t xml:space="preserve">In its quest for innovation and independence, the Digital Avantgarde </w:t>
       </w:r>
@@ -8760,7 +7840,6 @@
     </w:p>
     <w:p>
       <w:pPr>
-        <w:outlineLvl w:val="0"/>
         <w:sectPr>
           <w:endnotePr>
             <w:numFmt w:val="decimal"/>
@@ -8775,10 +7854,6 @@
     <w:p>
       <w:pPr>
         <w:pStyle w:val="Heading1"/>
-        <w:numPr>
-          <w:ilvl w:val="0"/>
-          <w:numId w:val="0"/>
-        </w:numPr>
       </w:pPr>
       <w:bookmarkStart w:id="113" w:name="_Toc156066698"/>
       <w:r>
@@ -8796,8 +7871,6 @@
         <w:p>
           <w:pPr>
             <w:pStyle w:val="Bibliography"/>
-            <w:ind w:left="720" w:hanging="720"/>
-            <w:outlineLvl w:val="0"/>
             <w:rPr>
               <w:noProof/>
               <w:kern w:val="0"/>
@@ -8837,8 +7910,6 @@
         <w:p>
           <w:pPr>
             <w:pStyle w:val="Bibliography"/>
-            <w:ind w:left="720" w:hanging="720"/>
-            <w:outlineLvl w:val="0"/>
             <w:rPr>
               <w:noProof/>
             </w:rPr>
@@ -8867,8 +7938,6 @@
         <w:p>
           <w:pPr>
             <w:pStyle w:val="Bibliography"/>
-            <w:ind w:left="720" w:hanging="720"/>
-            <w:outlineLvl w:val="0"/>
             <w:rPr>
               <w:noProof/>
             </w:rPr>
@@ -8897,8 +7966,6 @@
         <w:p>
           <w:pPr>
             <w:pStyle w:val="Bibliography"/>
-            <w:ind w:left="720" w:hanging="720"/>
-            <w:outlineLvl w:val="0"/>
             <w:rPr>
               <w:noProof/>
             </w:rPr>
@@ -8927,8 +7994,6 @@
         <w:p>
           <w:pPr>
             <w:pStyle w:val="Bibliography"/>
-            <w:ind w:left="720" w:hanging="720"/>
-            <w:outlineLvl w:val="0"/>
             <w:rPr>
               <w:noProof/>
             </w:rPr>
@@ -8957,8 +8022,6 @@
         <w:p>
           <w:pPr>
             <w:pStyle w:val="Bibliography"/>
-            <w:ind w:left="720" w:hanging="720"/>
-            <w:outlineLvl w:val="0"/>
             <w:rPr>
               <w:noProof/>
             </w:rPr>
@@ -8973,8 +8036,6 @@
         <w:p>
           <w:pPr>
             <w:pStyle w:val="Bibliography"/>
-            <w:ind w:left="720" w:hanging="720"/>
-            <w:outlineLvl w:val="0"/>
             <w:rPr>
               <w:noProof/>
             </w:rPr>
@@ -9003,8 +8064,6 @@
         <w:p>
           <w:pPr>
             <w:pStyle w:val="Bibliography"/>
-            <w:ind w:left="720" w:hanging="720"/>
-            <w:outlineLvl w:val="0"/>
             <w:rPr>
               <w:noProof/>
             </w:rPr>
@@ -9033,8 +8092,6 @@
         <w:p>
           <w:pPr>
             <w:pStyle w:val="Bibliography"/>
-            <w:ind w:left="720" w:hanging="720"/>
-            <w:outlineLvl w:val="0"/>
             <w:rPr>
               <w:noProof/>
             </w:rPr>
@@ -9063,8 +8120,6 @@
         <w:p>
           <w:pPr>
             <w:pStyle w:val="Bibliography"/>
-            <w:ind w:left="720" w:hanging="720"/>
-            <w:outlineLvl w:val="0"/>
             <w:rPr>
               <w:noProof/>
             </w:rPr>
@@ -9093,8 +8148,6 @@
         <w:p>
           <w:pPr>
             <w:pStyle w:val="Bibliography"/>
-            <w:ind w:left="720" w:hanging="720"/>
-            <w:outlineLvl w:val="0"/>
             <w:rPr>
               <w:noProof/>
             </w:rPr>
@@ -9123,8 +8176,6 @@
         <w:p>
           <w:pPr>
             <w:pStyle w:val="Bibliography"/>
-            <w:ind w:left="720" w:hanging="720"/>
-            <w:outlineLvl w:val="0"/>
             <w:rPr>
               <w:noProof/>
             </w:rPr>
@@ -9153,8 +8204,6 @@
         <w:p>
           <w:pPr>
             <w:pStyle w:val="Bibliography"/>
-            <w:ind w:left="720" w:hanging="720"/>
-            <w:outlineLvl w:val="0"/>
             <w:rPr>
               <w:noProof/>
             </w:rPr>
@@ -9183,8 +8232,6 @@
         <w:p>
           <w:pPr>
             <w:pStyle w:val="Bibliography"/>
-            <w:ind w:left="720" w:hanging="720"/>
-            <w:outlineLvl w:val="0"/>
             <w:rPr>
               <w:noProof/>
             </w:rPr>
@@ -9213,8 +8260,6 @@
         <w:p>
           <w:pPr>
             <w:pStyle w:val="Bibliography"/>
-            <w:ind w:left="720" w:hanging="720"/>
-            <w:outlineLvl w:val="0"/>
             <w:rPr>
               <w:noProof/>
             </w:rPr>
@@ -9243,8 +8288,6 @@
         <w:p>
           <w:pPr>
             <w:pStyle w:val="Bibliography"/>
-            <w:ind w:left="720" w:hanging="720"/>
-            <w:outlineLvl w:val="0"/>
             <w:rPr>
               <w:noProof/>
             </w:rPr>
@@ -9273,8 +8316,6 @@
         <w:p>
           <w:pPr>
             <w:pStyle w:val="Bibliography"/>
-            <w:ind w:left="720" w:hanging="720"/>
-            <w:outlineLvl w:val="0"/>
             <w:rPr>
               <w:noProof/>
             </w:rPr>
@@ -9303,8 +8344,6 @@
         <w:p>
           <w:pPr>
             <w:pStyle w:val="Bibliography"/>
-            <w:ind w:left="720" w:hanging="720"/>
-            <w:outlineLvl w:val="0"/>
             <w:rPr>
               <w:noProof/>
             </w:rPr>
@@ -9313,7 +8352,6 @@
             <w:rPr>
               <w:noProof/>
             </w:rPr>
-            <w:lastRenderedPageBreak/>
             <w:t xml:space="preserve">Bohnacker, H., Gross, B., &amp; L. J. (2012). </w:t>
           </w:r>
           <w:r>
@@ -9334,8 +8372,6 @@
         <w:p>
           <w:pPr>
             <w:pStyle w:val="Bibliography"/>
-            <w:ind w:left="720" w:hanging="720"/>
-            <w:outlineLvl w:val="0"/>
             <w:rPr>
               <w:noProof/>
             </w:rPr>
@@ -9344,6 +8380,7 @@
             <w:rPr>
               <w:noProof/>
             </w:rPr>
+            <w:lastRenderedPageBreak/>
             <w:t xml:space="preserve">Mul, G. (2016, August). </w:t>
           </w:r>
           <w:r>
@@ -9364,8 +8401,6 @@
         <w:p>
           <w:pPr>
             <w:pStyle w:val="Bibliography"/>
-            <w:ind w:left="720" w:hanging="720"/>
-            <w:outlineLvl w:val="0"/>
             <w:rPr>
               <w:noProof/>
             </w:rPr>
@@ -9403,8 +8438,6 @@
         <w:p>
           <w:pPr>
             <w:pStyle w:val="Bibliography"/>
-            <w:ind w:left="720" w:hanging="720"/>
-            <w:outlineLvl w:val="0"/>
             <w:rPr>
               <w:noProof/>
             </w:rPr>
@@ -9433,8 +8466,6 @@
         <w:p>
           <w:pPr>
             <w:pStyle w:val="Bibliography"/>
-            <w:ind w:left="720" w:hanging="720"/>
-            <w:outlineLvl w:val="0"/>
             <w:rPr>
               <w:noProof/>
             </w:rPr>
@@ -9461,9 +8492,6 @@
           </w:r>
         </w:p>
         <w:p>
-          <w:pPr>
-            <w:outlineLvl w:val="0"/>
-          </w:pPr>
           <w:r>
             <w:rPr>
               <w:b/>
@@ -9476,19 +8504,8 @@
       </w:sdtContent>
     </w:sdt>
     <w:p>
-      <w:pPr>
-        <w:outlineLvl w:val="0"/>
-      </w:pPr>
-      <w:r>
-        <w:t xml:space="preserve">In addition to these sources, </w:t>
-      </w:r>
-      <w:proofErr w:type="spellStart"/>
-      <w:r>
-        <w:t>ChatGPT</w:t>
-      </w:r>
-      <w:proofErr w:type="spellEnd"/>
-      <w:r>
-        <w:t xml:space="preserve"> and Grammarly have been used to review and rewrite the text.</w:t>
+      <w:r>
+        <w:t>In addition to these sources, ChatGPT and Grammarly have been used to review and rewrite the text.</w:t>
       </w:r>
     </w:p>
     <w:sectPr>
@@ -9543,11 +8560,9 @@
       <w:r>
         <w:t xml:space="preserve">by </w:t>
       </w:r>
-      <w:proofErr w:type="spellStart"/>
       <w:r>
         <w:t>chatGPT</w:t>
       </w:r>
-      <w:proofErr w:type="spellEnd"/>
     </w:p>
   </w:endnote>
   <w:endnote w:id="3">
@@ -9601,13 +8616,8 @@
         </w:rPr>
         <w:t>differ whether Vera Molnar is really one of the pioneers of computer art but s</w:t>
       </w:r>
-      <w:proofErr w:type="spellStart"/>
-      <w:r>
-        <w:t>ince</w:t>
-      </w:r>
-      <w:proofErr w:type="spellEnd"/>
-      <w:r>
-        <w:t xml:space="preserve"> I do not want to not encourage the male dominated culture on art and its institutions, I will Illustrate the thinking behind computer art with her work.</w:t>
+      <w:r>
+        <w:t>ince I do not want to not encourage the male dominated culture on art and its institutions, I will Illustrate the thinking behind computer art with her work.</w:t>
       </w:r>
     </w:p>
   </w:endnote>
@@ -14717,21 +13727,6 @@
 </file>
 
 <file path=customXml/item1.xml><?xml version="1.0" encoding="utf-8"?>
-<?mso-contentType ?>
-<FormTemplates xmlns="http://schemas.microsoft.com/sharepoint/v3/contenttype/forms">
-  <Display>DocumentLibraryForm</Display>
-  <Edit>DocumentLibraryForm</Edit>
-  <New>DocumentLibraryForm</New>
-</FormTemplates>
-</file>
-
-<file path=customXml/item2.xml><?xml version="1.0" encoding="utf-8"?>
-<p:properties xmlns:p="http://schemas.microsoft.com/office/2006/metadata/properties" xmlns:xsi="http://www.w3.org/2001/XMLSchema-instance" xmlns:pc="http://schemas.microsoft.com/office/infopath/2007/PartnerControls">
-  <documentManagement/>
-</p:properties>
-</file>
-
-<file path=customXml/item3.xml><?xml version="1.0" encoding="utf-8"?>
 <ct:contentTypeSchema xmlns:ct="http://schemas.microsoft.com/office/2006/metadata/contentType" xmlns:ma="http://schemas.microsoft.com/office/2006/metadata/properties/metaAttributes" ct:_="" ma:_="" ma:contentTypeName="Document" ma:contentTypeID="0x0101009D2EFCE9BC72B346BB7D3B6CC5E73532" ma:contentTypeVersion="0" ma:contentTypeDescription="Create a new document." ma:contentTypeScope="" ma:versionID="cb0526392a3ce677160c8843938a5a91">
   <xsd:schema xmlns:xsd="http://www.w3.org/2001/XMLSchema" xmlns:xs="http://www.w3.org/2001/XMLSchema" xmlns:p="http://schemas.microsoft.com/office/2006/metadata/properties" targetNamespace="http://schemas.microsoft.com/office/2006/metadata/properties" ma:root="true" ma:fieldsID="b0a141fe9beef9a8488e33d192de0c38">
     <xsd:element name="properties">
@@ -14843,6 +13838,21 @@
     <xs:element name="TermId" type="xs:string"/>
   </xs:schema>
 </ct:contentTypeSchema>
+</file>
+
+<file path=customXml/item2.xml><?xml version="1.0" encoding="utf-8"?>
+<p:properties xmlns:p="http://schemas.microsoft.com/office/2006/metadata/properties" xmlns:xsi="http://www.w3.org/2001/XMLSchema-instance" xmlns:pc="http://schemas.microsoft.com/office/infopath/2007/PartnerControls">
+  <documentManagement/>
+</p:properties>
+</file>
+
+<file path=customXml/item3.xml><?xml version="1.0" encoding="utf-8"?>
+<?mso-contentType ?>
+<FormTemplates xmlns="http://schemas.microsoft.com/sharepoint/v3/contenttype/forms">
+  <Display>DocumentLibraryForm</Display>
+  <Edit>DocumentLibraryForm</Edit>
+  <New>DocumentLibraryForm</New>
+</FormTemplates>
 </file>
 
 <file path=customXml/item4.xml><?xml version="1.0" encoding="utf-8"?>
@@ -16142,23 +15152,6 @@
 </file>
 
 <file path=customXml/itemProps1.xml><?xml version="1.0" encoding="utf-8"?>
-<ds:datastoreItem xmlns:ds="http://schemas.openxmlformats.org/officeDocument/2006/customXml" ds:itemID="{2CE1DEDC-E418-41CB-8EBE-FFB70378FCB0}">
-  <ds:schemaRefs>
-    <ds:schemaRef ds:uri="http://schemas.microsoft.com/sharepoint/v3/contenttype/forms"/>
-  </ds:schemaRefs>
-</ds:datastoreItem>
-</file>
-
-<file path=customXml/itemProps2.xml><?xml version="1.0" encoding="utf-8"?>
-<ds:datastoreItem xmlns:ds="http://schemas.openxmlformats.org/officeDocument/2006/customXml" ds:itemID="{941F4F33-409D-4DEE-90DD-D9447CFC5F84}">
-  <ds:schemaRefs>
-    <ds:schemaRef ds:uri="http://schemas.microsoft.com/office/2006/metadata/properties"/>
-    <ds:schemaRef ds:uri="http://schemas.microsoft.com/office/infopath/2007/PartnerControls"/>
-  </ds:schemaRefs>
-</ds:datastoreItem>
-</file>
-
-<file path=customXml/itemProps3.xml><?xml version="1.0" encoding="utf-8"?>
 <ds:datastoreItem xmlns:ds="http://schemas.openxmlformats.org/officeDocument/2006/customXml" ds:itemID="{94915684-416F-46D1-86F7-3D9B2BB9A760}">
   <ds:schemaRefs>
     <ds:schemaRef ds:uri="http://schemas.microsoft.com/office/2006/metadata/contentType"/>
@@ -16174,6 +15167,23 @@
 </ds:datastoreItem>
 </file>
 
+<file path=customXml/itemProps2.xml><?xml version="1.0" encoding="utf-8"?>
+<ds:datastoreItem xmlns:ds="http://schemas.openxmlformats.org/officeDocument/2006/customXml" ds:itemID="{941F4F33-409D-4DEE-90DD-D9447CFC5F84}">
+  <ds:schemaRefs>
+    <ds:schemaRef ds:uri="http://schemas.microsoft.com/office/2006/metadata/properties"/>
+    <ds:schemaRef ds:uri="http://schemas.microsoft.com/office/infopath/2007/PartnerControls"/>
+  </ds:schemaRefs>
+</ds:datastoreItem>
+</file>
+
+<file path=customXml/itemProps3.xml><?xml version="1.0" encoding="utf-8"?>
+<ds:datastoreItem xmlns:ds="http://schemas.openxmlformats.org/officeDocument/2006/customXml" ds:itemID="{2CE1DEDC-E418-41CB-8EBE-FFB70378FCB0}">
+  <ds:schemaRefs>
+    <ds:schemaRef ds:uri="http://schemas.microsoft.com/sharepoint/v3/contenttype/forms"/>
+  </ds:schemaRefs>
+</ds:datastoreItem>
+</file>
+
 <file path=customXml/itemProps4.xml><?xml version="1.0" encoding="utf-8"?>
 <ds:datastoreItem xmlns:ds="http://schemas.openxmlformats.org/officeDocument/2006/customXml" ds:itemID="{1AD3BEDB-7A9E-8F40-9B59-0F9EE467EF07}">
   <ds:schemaRefs>

</xml_diff>